<commit_message>
Add audio in the LED Blink
</commit_message>
<xml_diff>
--- a/ScratchX Building method .docx
+++ b/ScratchX Building method .docx
@@ -5,7 +5,6 @@
     <w:p>
       <w:pPr>
         <w:rPr>
-          <w:rFonts w:hint="eastAsia"/>
           <w:sz w:val="28"/>
           <w:szCs w:val="28"/>
         </w:rPr>
@@ -28,190 +27,149 @@
     </w:p>
     <w:p>
       <w:pPr>
-        <w:rPr>
-          <w:rFonts w:hint="eastAsia"/>
-        </w:rPr>
-      </w:pPr>
-      <w:r>
-        <w:rPr>
-          <w:rFonts w:hint="eastAsia"/>
-        </w:rPr>
-        <w:t>1.</w:t>
-      </w:r>
-      <w:r>
+        <w:pStyle w:val="a6"/>
+        <w:numPr>
+          <w:ilvl w:val="0"/>
+          <w:numId w:val="2"/>
+        </w:numPr>
+        <w:ind w:firstLineChars="0"/>
+      </w:pPr>
+      <w:r>
+        <w:t>operating system</w:t>
+      </w:r>
+    </w:p>
+    <w:p>
+      <w:pPr>
+        <w:pStyle w:val="a6"/>
+        <w:ind w:left="360" w:firstLineChars="0" w:firstLine="0"/>
+      </w:pPr>
+      <w:r>
+        <w:t>Suitable for</w:t>
+      </w:r>
+      <w:r>
+        <w:rPr>
+          <w:rFonts w:hint="eastAsia"/>
+        </w:rPr>
         <w:t xml:space="preserve"> </w:t>
       </w:r>
-      <w:proofErr w:type="gramStart"/>
-      <w:r>
-        <w:t>operating</w:t>
-      </w:r>
-      <w:proofErr w:type="gramEnd"/>
-      <w:r>
-        <w:t xml:space="preserve"> system</w:t>
-      </w:r>
-    </w:p>
-    <w:p>
-      <w:pPr>
-        <w:rPr>
-          <w:rFonts w:hint="eastAsia"/>
-        </w:rPr>
-      </w:pPr>
-      <w:r>
-        <w:rPr>
-          <w:rFonts w:hint="eastAsia"/>
-        </w:rPr>
+      <w:r>
+        <w:t xml:space="preserve"> </w:t>
+      </w:r>
+      <w:r>
+        <w:rPr>
+          <w:rFonts w:hint="eastAsia"/>
+        </w:rPr>
+        <w:t>Win7</w:t>
+      </w:r>
+      <w:r>
+        <w:rPr>
+          <w:rFonts w:hint="eastAsia"/>
+        </w:rPr>
+        <w:t>、</w:t>
+      </w:r>
+      <w:r>
+        <w:rPr>
+          <w:rFonts w:hint="eastAsia"/>
+        </w:rPr>
+        <w:t>Win8.1</w:t>
+      </w:r>
+      <w:r>
+        <w:rPr>
+          <w:rFonts w:hint="eastAsia"/>
+        </w:rPr>
+        <w:t>、</w:t>
+      </w:r>
+      <w:r>
+        <w:rPr>
+          <w:rFonts w:hint="eastAsia"/>
+        </w:rPr>
+        <w:t>Win10</w:t>
+      </w:r>
+    </w:p>
+    <w:p>
+      <w:pPr>
+        <w:pStyle w:val="a6"/>
+        <w:numPr>
+          <w:ilvl w:val="0"/>
+          <w:numId w:val="2"/>
+        </w:numPr>
+        <w:ind w:firstLineChars="0"/>
+      </w:pPr>
+      <w:r>
+        <w:rPr>
+          <w:rFonts w:hint="eastAsia"/>
+        </w:rPr>
+        <w:t>B</w:t>
+      </w:r>
+      <w:r>
+        <w:t>rower</w:t>
+      </w:r>
+    </w:p>
+    <w:p>
+      <w:r>
         <w:tab/>
-      </w:r>
-      <w:r>
-        <w:t>Suitable for</w:t>
-      </w:r>
-      <w:r>
-        <w:rPr>
-          <w:rFonts w:hint="eastAsia"/>
-        </w:rPr>
-        <w:t xml:space="preserve"> </w:t>
-      </w:r>
-      <w:r>
-        <w:t xml:space="preserve"> </w:t>
-      </w:r>
-      <w:r>
-        <w:rPr>
-          <w:rFonts w:hint="eastAsia"/>
-        </w:rPr>
-        <w:t>Win7</w:t>
-      </w:r>
-      <w:r>
-        <w:rPr>
-          <w:rFonts w:hint="eastAsia"/>
-        </w:rPr>
-        <w:t>、</w:t>
-      </w:r>
-      <w:r>
-        <w:rPr>
-          <w:rFonts w:hint="eastAsia"/>
-        </w:rPr>
-        <w:t>Win8.1</w:t>
-      </w:r>
-      <w:r>
-        <w:rPr>
-          <w:rFonts w:hint="eastAsia"/>
-        </w:rPr>
-        <w:t>、</w:t>
-      </w:r>
-      <w:r>
-        <w:rPr>
-          <w:rFonts w:hint="eastAsia"/>
-        </w:rPr>
-        <w:t>Win10</w:t>
-      </w:r>
-    </w:p>
-    <w:p>
-      <w:pPr>
-        <w:rPr>
-          <w:rFonts w:hint="eastAsia"/>
-        </w:rPr>
-      </w:pPr>
-      <w:proofErr w:type="gramStart"/>
-      <w:r>
-        <w:rPr>
-          <w:rFonts w:hint="eastAsia"/>
-        </w:rPr>
-        <w:t>2.</w:t>
-      </w:r>
-      <w:r>
-        <w:rPr>
-          <w:rFonts w:hint="eastAsia"/>
-        </w:rPr>
-        <w:t>B</w:t>
-      </w:r>
-      <w:r>
-        <w:t>rower</w:t>
-      </w:r>
-      <w:proofErr w:type="gramEnd"/>
-    </w:p>
-    <w:p>
-      <w:r>
+        <w:t>FireFox</w:t>
+      </w:r>
+    </w:p>
+    <w:p>
+      <w:r>
+        <w:rPr>
+          <w:rFonts w:hint="eastAsia"/>
+        </w:rPr>
         <w:tab/>
       </w:r>
-      <w:proofErr w:type="spellStart"/>
-      <w:r>
-        <w:t>FireFox</w:t>
-      </w:r>
-      <w:proofErr w:type="spellEnd"/>
-    </w:p>
-    <w:p>
-      <w:pPr>
-        <w:rPr>
-          <w:rFonts w:hint="eastAsia"/>
-        </w:rPr>
-      </w:pPr>
-      <w:r>
-        <w:rPr>
-          <w:rFonts w:hint="eastAsia"/>
-        </w:rPr>
+      <w:r>
+        <w:rPr>
+          <w:rFonts w:hint="eastAsia"/>
+        </w:rPr>
+        <w:t>Download</w:t>
+      </w:r>
+      <w:r>
+        <w:t xml:space="preserve"> link</w:t>
+      </w:r>
+      <w:r>
+        <w:rPr>
+          <w:rFonts w:hint="eastAsia"/>
+        </w:rPr>
+        <w:t>：</w:t>
+      </w:r>
+      <w:r>
+        <w:rPr>
+          <w:rFonts w:hint="eastAsia"/>
+        </w:rPr>
+        <w:t>http://ftp.mozilla.org/pub/firefox/releases/</w:t>
+      </w:r>
+    </w:p>
+    <w:p>
+      <w:pPr>
+        <w:pStyle w:val="a6"/>
+        <w:numPr>
+          <w:ilvl w:val="0"/>
+          <w:numId w:val="2"/>
+        </w:numPr>
+        <w:ind w:firstLineChars="0"/>
+      </w:pPr>
+      <w:r>
+        <w:t>Programming tool</w:t>
+      </w:r>
+    </w:p>
+    <w:p>
+      <w:r>
         <w:tab/>
-      </w:r>
-      <w:r>
-        <w:rPr>
-          <w:rFonts w:hint="eastAsia"/>
-        </w:rPr>
-        <w:t>Download</w:t>
-      </w:r>
-      <w:r>
-        <w:t xml:space="preserve"> link</w:t>
-      </w:r>
-      <w:r>
-        <w:rPr>
-          <w:rFonts w:hint="eastAsia"/>
-        </w:rPr>
-        <w:t>：</w:t>
-      </w:r>
-      <w:r>
-        <w:rPr>
-          <w:rFonts w:hint="eastAsia"/>
-        </w:rPr>
-        <w:t>http://ftp.mozilla.org/pub/firefox/releases/</w:t>
-      </w:r>
-    </w:p>
-    <w:p>
-      <w:pPr>
-        <w:rPr>
-          <w:rFonts w:hint="eastAsia"/>
-        </w:rPr>
-      </w:pPr>
-      <w:r>
-        <w:rPr>
-          <w:rFonts w:hint="eastAsia"/>
-        </w:rPr>
-        <w:t>3.</w:t>
-      </w:r>
-      <w:r>
-        <w:t xml:space="preserve"> Programming tool</w:t>
-      </w:r>
-    </w:p>
-    <w:p>
-      <w:r>
-        <w:tab/>
-      </w:r>
-      <w:proofErr w:type="gramStart"/>
-      <w:r>
         <w:t>arduino-1.8.8-windows</w:t>
       </w:r>
-      <w:proofErr w:type="gramEnd"/>
-    </w:p>
-    <w:p>
-      <w:pPr>
-        <w:rPr>
-          <w:rFonts w:hint="eastAsia"/>
-        </w:rPr>
-      </w:pPr>
-      <w:proofErr w:type="gramStart"/>
-      <w:r>
-        <w:t>4.HFS</w:t>
-      </w:r>
-      <w:proofErr w:type="gramEnd"/>
-      <w:r>
-        <w:t xml:space="preserve"> server</w:t>
+    </w:p>
+    <w:p>
+      <w:pPr>
+        <w:pStyle w:val="a6"/>
+        <w:numPr>
+          <w:ilvl w:val="0"/>
+          <w:numId w:val="2"/>
+        </w:numPr>
+        <w:ind w:firstLineChars="0"/>
+      </w:pPr>
+      <w:r>
+        <w:t>HFS server</w:t>
       </w:r>
     </w:p>
     <w:p>
@@ -221,11 +179,6 @@
       </w:r>
     </w:p>
     <w:p>
-      <w:pPr>
-        <w:rPr>
-          <w:rFonts w:hint="eastAsia"/>
-        </w:rPr>
-      </w:pPr>
       <w:r>
         <w:rPr>
           <w:rFonts w:hint="eastAsia"/>
@@ -258,7 +211,6 @@
     <w:p>
       <w:pPr>
         <w:rPr>
-          <w:rFonts w:hint="eastAsia"/>
           <w:sz w:val="28"/>
           <w:szCs w:val="28"/>
         </w:rPr>
@@ -272,51 +224,50 @@
       </w:r>
     </w:p>
     <w:p>
-      <w:proofErr w:type="gramStart"/>
-      <w:r>
-        <w:t>1.Connect</w:t>
-      </w:r>
-      <w:proofErr w:type="gramEnd"/>
-      <w:r>
-        <w:t xml:space="preserve"> the </w:t>
-      </w:r>
-      <w:proofErr w:type="spellStart"/>
-      <w:r>
-        <w:t>Spresense</w:t>
-      </w:r>
-      <w:proofErr w:type="spellEnd"/>
-      <w:r>
-        <w:t xml:space="preserve"> board to your computer's USB port</w:t>
-      </w:r>
-    </w:p>
-    <w:p>
-      <w:pPr>
-        <w:rPr>
-          <w:rFonts w:hint="eastAsia"/>
-        </w:rPr>
-      </w:pPr>
-      <w:r>
-        <w:rPr>
-          <w:rFonts w:hint="eastAsia"/>
-        </w:rPr>
-        <w:t>2.</w:t>
-      </w:r>
-      <w:r>
-        <w:t xml:space="preserve"> After installing the Arduino IDE, start it with administrator privileges</w:t>
-      </w:r>
-      <w:r>
-        <w:rPr>
-          <w:rFonts w:hint="eastAsia"/>
-        </w:rPr>
-        <w:t>;</w:t>
-      </w:r>
-    </w:p>
-    <w:p>
-      <w:r>
-        <w:rPr>
-          <w:rFonts w:hint="eastAsia"/>
-        </w:rPr>
-        <w:t xml:space="preserve">3.Go to File &gt; </w:t>
+      <w:pPr>
+        <w:pStyle w:val="a6"/>
+        <w:numPr>
+          <w:ilvl w:val="0"/>
+          <w:numId w:val="1"/>
+        </w:numPr>
+        <w:ind w:firstLineChars="0"/>
+      </w:pPr>
+      <w:r>
+        <w:t>Connect the Spresense board to your computer's USB port</w:t>
+      </w:r>
+    </w:p>
+    <w:p>
+      <w:pPr>
+        <w:pStyle w:val="a6"/>
+        <w:numPr>
+          <w:ilvl w:val="0"/>
+          <w:numId w:val="1"/>
+        </w:numPr>
+        <w:ind w:firstLineChars="0"/>
+      </w:pPr>
+      <w:r>
+        <w:t>After installing the Arduino IDE, start it with administrator privileges</w:t>
+      </w:r>
+    </w:p>
+    <w:p>
+      <w:pPr>
+        <w:pStyle w:val="a6"/>
+        <w:numPr>
+          <w:ilvl w:val="0"/>
+          <w:numId w:val="1"/>
+        </w:numPr>
+        <w:ind w:firstLineChars="0"/>
+        <w:rPr>
+          <w:rStyle w:val="a3"/>
+          <w:color w:val="auto"/>
+          <w:u w:val="none"/>
+        </w:rPr>
+      </w:pPr>
+      <w:r>
+        <w:rPr>
+          <w:rFonts w:hint="eastAsia"/>
+        </w:rPr>
+        <w:t xml:space="preserve">Go to File &gt; </w:t>
       </w:r>
       <w:r>
         <w:t>first choice</w:t>
@@ -351,9 +302,7 @@
         </w:rPr>
         <w:t>：</w:t>
       </w:r>
-    </w:p>
-    <w:p>
-      <w:hyperlink r:id="rId4" w:history="1">
+      <w:hyperlink r:id="rId7" w:history="1">
         <w:r>
           <w:rPr>
             <w:rStyle w:val="a3"/>
@@ -365,25 +314,15 @@
     </w:p>
     <w:p>
       <w:pPr>
-        <w:rPr>
-          <w:rFonts w:hint="eastAsia"/>
-        </w:rPr>
-      </w:pPr>
-    </w:p>
-    <w:p>
-      <w:pPr>
-        <w:rPr>
-          <w:rFonts w:hint="eastAsia"/>
-        </w:rPr>
-      </w:pPr>
-      <w:r>
-        <w:rPr>
-          <w:rFonts w:hint="eastAsia"/>
-        </w:rPr>
-        <w:t>4.</w:t>
-      </w:r>
-      <w:r>
-        <w:t xml:space="preserve"> If you need an agent online</w:t>
+        <w:pStyle w:val="a6"/>
+        <w:numPr>
+          <w:ilvl w:val="0"/>
+          <w:numId w:val="1"/>
+        </w:numPr>
+        <w:ind w:firstLineChars="0"/>
+      </w:pPr>
+      <w:r>
+        <w:t>If you need an agent online</w:t>
       </w:r>
       <w:r>
         <w:rPr>
@@ -427,15 +366,18 @@
     </w:p>
     <w:p>
       <w:pPr>
-        <w:rPr>
-          <w:rFonts w:hint="eastAsia"/>
-        </w:rPr>
-      </w:pPr>
-      <w:r>
-        <w:rPr>
-          <w:rFonts w:hint="eastAsia"/>
-        </w:rPr>
-        <w:t xml:space="preserve">5.Go to tools &gt; Board menu &gt; </w:t>
+        <w:pStyle w:val="a6"/>
+        <w:numPr>
+          <w:ilvl w:val="0"/>
+          <w:numId w:val="1"/>
+        </w:numPr>
+        <w:ind w:firstLineChars="0"/>
+      </w:pPr>
+      <w:r>
+        <w:rPr>
+          <w:rFonts w:hint="eastAsia"/>
+        </w:rPr>
+        <w:t xml:space="preserve">Go to tools &gt; Board menu &gt; </w:t>
       </w:r>
       <w:r>
         <w:t>Development board manager</w:t>
@@ -447,15 +389,7 @@
         <w:t>，</w:t>
       </w:r>
       <w:r>
-        <w:t xml:space="preserve">Entering the </w:t>
-      </w:r>
-      <w:proofErr w:type="spellStart"/>
-      <w:r>
-        <w:t>Spresense</w:t>
-      </w:r>
-      <w:proofErr w:type="spellEnd"/>
-      <w:r>
-        <w:t xml:space="preserve"> keyword will appear:</w:t>
+        <w:t>Entering the Spresense keyword will appear:</w:t>
       </w:r>
       <w:r>
         <w:rPr>
@@ -463,470 +397,190 @@
         </w:rPr>
         <w:t xml:space="preserve"> </w:t>
       </w:r>
-      <w:proofErr w:type="spellStart"/>
-      <w:r>
-        <w:rPr>
-          <w:rFonts w:hint="eastAsia"/>
-        </w:rPr>
-        <w:t>Spresense</w:t>
-      </w:r>
-      <w:proofErr w:type="spellEnd"/>
-      <w:r>
-        <w:rPr>
-          <w:rFonts w:hint="eastAsia"/>
-        </w:rPr>
+      <w:r>
+        <w:rPr>
+          <w:rFonts w:hint="eastAsia"/>
+        </w:rPr>
+        <w:t>Spresense Referrence Board by Spresense Community</w:t>
+      </w:r>
+      <w:r>
+        <w:rPr>
+          <w:rFonts w:hint="eastAsia"/>
+        </w:rPr>
+        <w:t>→</w:t>
+      </w:r>
+      <w:r>
+        <w:t>Select version</w:t>
+      </w:r>
+      <w:r>
+        <w:rPr>
+          <w:rFonts w:hint="eastAsia"/>
+        </w:rPr>
+        <w:t>：</w:t>
+      </w:r>
+      <w:r>
+        <w:rPr>
+          <w:rFonts w:hint="eastAsia"/>
+        </w:rPr>
+        <w:t>1.1.3</w:t>
+      </w:r>
+      <w:r>
+        <w:rPr>
+          <w:rFonts w:hint="eastAsia"/>
+        </w:rPr>
+        <w:t>→</w:t>
+      </w:r>
+      <w:r>
+        <w:rPr>
+          <w:rFonts w:hint="eastAsia"/>
+        </w:rPr>
+        <w:t>install</w:t>
+      </w:r>
+    </w:p>
+    <w:p>
+      <w:pPr>
+        <w:pStyle w:val="a6"/>
+        <w:numPr>
+          <w:ilvl w:val="0"/>
+          <w:numId w:val="1"/>
+        </w:numPr>
+        <w:ind w:firstLineChars="0"/>
+      </w:pPr>
+      <w:r>
+        <w:t>Go to File &gt; Examples &gt; Firmata &gt; Standard Firmata</w:t>
+      </w:r>
+    </w:p>
+    <w:p>
+      <w:pPr>
+        <w:pStyle w:val="a6"/>
+        <w:numPr>
+          <w:ilvl w:val="0"/>
+          <w:numId w:val="1"/>
+        </w:numPr>
+        <w:ind w:firstLineChars="0"/>
+      </w:pPr>
+      <w:r>
+        <w:t>Select your Spresense board from the Tools &gt; Board menu</w:t>
+      </w:r>
+    </w:p>
+    <w:p>
+      <w:pPr>
+        <w:pStyle w:val="a6"/>
+        <w:numPr>
+          <w:ilvl w:val="0"/>
+          <w:numId w:val="1"/>
+        </w:numPr>
+        <w:ind w:firstLineChars="0"/>
+      </w:pPr>
+      <w:r>
+        <w:t>Select your serial port from the Tools &gt; Port menu.</w:t>
+      </w:r>
+    </w:p>
+    <w:p>
+      <w:pPr>
+        <w:pStyle w:val="a6"/>
+        <w:ind w:left="360" w:firstLineChars="0" w:firstLine="0"/>
+      </w:pPr>
+      <w:r>
+        <w:t>On Mac, it's something like /dev/tty.usbmodem-1511.</w:t>
+      </w:r>
+    </w:p>
+    <w:p>
+      <w:pPr>
+        <w:pStyle w:val="a6"/>
+        <w:ind w:left="360" w:firstLineChars="0" w:firstLine="0"/>
+      </w:pPr>
+      <w:r>
+        <w:t>On Windows, it's probably the highest-numbered COM port.</w:t>
+      </w:r>
+    </w:p>
+    <w:p>
+      <w:pPr>
+        <w:pStyle w:val="a6"/>
+        <w:ind w:left="360" w:firstLineChars="0" w:firstLine="0"/>
+        <w:rPr>
+          <w:rFonts w:hint="eastAsia"/>
+        </w:rPr>
+      </w:pPr>
+      <w:r>
+        <w:t>(Or unplug the Spresense, check the menu, and then replug your Spresense and see what new port appears.)</w:t>
+      </w:r>
+    </w:p>
+    <w:p>
+      <w:pPr>
+        <w:pStyle w:val="a6"/>
+        <w:numPr>
+          <w:ilvl w:val="0"/>
+          <w:numId w:val="1"/>
+        </w:numPr>
+        <w:ind w:firstLineChars="0"/>
+      </w:pPr>
+      <w:r>
+        <w:t>Replace the files in the installation directory ([C:\Program Files(x86)\Arduino\libraries\Firmata\]): board.h, FirmataConstants.h, FirmataDefines.h with files on GitHub</w:t>
+      </w:r>
+    </w:p>
+    <w:p>
+      <w:pPr>
+        <w:pStyle w:val="a6"/>
+        <w:numPr>
+          <w:ilvl w:val="0"/>
+          <w:numId w:val="1"/>
+        </w:numPr>
+        <w:ind w:firstLineChars="0"/>
+      </w:pPr>
+      <w:r>
+        <w:rPr>
+          <w:sz w:val="24"/>
+          <w:szCs w:val="24"/>
+        </w:rPr>
+        <w:t>Import the Arduino project file</w:t>
+      </w:r>
+      <w:r>
+        <w:rPr>
+          <w:rFonts w:hint="eastAsia"/>
+          <w:sz w:val="24"/>
+          <w:szCs w:val="24"/>
+        </w:rPr>
+        <w:t>：</w:t>
+      </w:r>
+      <w:r>
+        <w:rPr>
+          <w:rFonts w:hint="eastAsia"/>
+          <w:sz w:val="24"/>
+          <w:szCs w:val="24"/>
+        </w:rPr>
+        <w:t>\ScratchXAudioSpresense\StandardFirmata</w:t>
+      </w:r>
+      <w:r>
+        <w:rPr>
+          <w:rFonts w:hint="eastAsia"/>
+          <w:sz w:val="24"/>
+          <w:szCs w:val="24"/>
+        </w:rPr>
+        <w:t>\</w:t>
+      </w:r>
+      <w:r>
         <w:t xml:space="preserve"> </w:t>
       </w:r>
-      <w:proofErr w:type="spellStart"/>
-      <w:r>
-        <w:rPr>
-          <w:rFonts w:hint="eastAsia"/>
-        </w:rPr>
-        <w:t>Referrence</w:t>
-      </w:r>
-      <w:proofErr w:type="spellEnd"/>
-      <w:r>
-        <w:rPr>
-          <w:rFonts w:hint="eastAsia"/>
-        </w:rPr>
-        <w:t xml:space="preserve"> Board by </w:t>
-      </w:r>
-      <w:proofErr w:type="spellStart"/>
-      <w:r>
-        <w:rPr>
-          <w:rFonts w:hint="eastAsia"/>
-        </w:rPr>
-        <w:t>Spresense</w:t>
-      </w:r>
-      <w:proofErr w:type="spellEnd"/>
-      <w:r>
-        <w:rPr>
-          <w:rFonts w:hint="eastAsia"/>
-        </w:rPr>
-        <w:t xml:space="preserve"> Community</w:t>
-      </w:r>
-      <w:r>
-        <w:rPr>
-          <w:rFonts w:hint="eastAsia"/>
-        </w:rPr>
-        <w:t>→</w:t>
-      </w:r>
-      <w:r>
-        <w:t>Select version</w:t>
-      </w:r>
-      <w:r>
-        <w:rPr>
-          <w:rFonts w:hint="eastAsia"/>
-        </w:rPr>
-        <w:t>：</w:t>
-      </w:r>
-      <w:r>
-        <w:rPr>
-          <w:rFonts w:hint="eastAsia"/>
-        </w:rPr>
-        <w:t>1.1.3</w:t>
-      </w:r>
-      <w:r>
-        <w:rPr>
-          <w:rFonts w:hint="eastAsia"/>
-        </w:rPr>
-        <w:t>→</w:t>
-      </w:r>
-      <w:r>
-        <w:rPr>
-          <w:rFonts w:hint="eastAsia"/>
-        </w:rPr>
-        <w:t>install</w:t>
-      </w:r>
-    </w:p>
-    <w:p>
-      <w:proofErr w:type="gramStart"/>
-      <w:r>
-        <w:t>6.Go</w:t>
-      </w:r>
-      <w:proofErr w:type="gramEnd"/>
-      <w:r>
-        <w:t xml:space="preserve"> to File &gt; Examples &gt; </w:t>
-      </w:r>
-      <w:proofErr w:type="spellStart"/>
-      <w:r>
-        <w:t>Firmata</w:t>
-      </w:r>
-      <w:proofErr w:type="spellEnd"/>
-      <w:r>
-        <w:t xml:space="preserve"> &gt; Standard </w:t>
-      </w:r>
-      <w:proofErr w:type="spellStart"/>
-      <w:r>
-        <w:t>Firmata</w:t>
-      </w:r>
-      <w:proofErr w:type="spellEnd"/>
-    </w:p>
-    <w:p>
-      <w:proofErr w:type="gramStart"/>
-      <w:r>
-        <w:t>7.Select</w:t>
-      </w:r>
-      <w:proofErr w:type="gramEnd"/>
-      <w:r>
-        <w:t xml:space="preserve"> your </w:t>
-      </w:r>
-      <w:proofErr w:type="spellStart"/>
-      <w:r>
-        <w:t>Spresense</w:t>
-      </w:r>
-      <w:proofErr w:type="spellEnd"/>
-      <w:r>
-        <w:t xml:space="preserve"> board from the Tools &gt; Board menu</w:t>
-      </w:r>
-    </w:p>
-    <w:p>
-      <w:proofErr w:type="gramStart"/>
-      <w:r>
-        <w:t>8.Select</w:t>
-      </w:r>
-      <w:proofErr w:type="gramEnd"/>
-      <w:r>
-        <w:t xml:space="preserve"> your serial port from the Tools &gt; Port menu.</w:t>
-      </w:r>
-    </w:p>
-    <w:p>
-      <w:r>
-        <w:t xml:space="preserve">   On Mac, it's something like /dev/tty.usbmodem-1511.</w:t>
-      </w:r>
-    </w:p>
-    <w:p>
-      <w:r>
-        <w:t xml:space="preserve">   On Windows, it's probably the highest-numbered COM port.</w:t>
-      </w:r>
-    </w:p>
-    <w:p>
-      <w:r>
-        <w:t xml:space="preserve">   (Or unplug the </w:t>
-      </w:r>
-      <w:proofErr w:type="spellStart"/>
-      <w:r>
-        <w:t>Spresense</w:t>
-      </w:r>
-      <w:proofErr w:type="spellEnd"/>
-      <w:r>
-        <w:t xml:space="preserve">, check the menu, and then </w:t>
-      </w:r>
-      <w:proofErr w:type="spellStart"/>
-      <w:r>
-        <w:t>replug</w:t>
-      </w:r>
-      <w:proofErr w:type="spellEnd"/>
-      <w:r>
-        <w:t xml:space="preserve"> your </w:t>
-      </w:r>
-      <w:proofErr w:type="spellStart"/>
-      <w:r>
-        <w:t>Spresense</w:t>
-      </w:r>
-      <w:proofErr w:type="spellEnd"/>
-      <w:r>
-        <w:t xml:space="preserve"> and see what new port appears.)</w:t>
-      </w:r>
-    </w:p>
-    <w:p>
-      <w:pPr>
-        <w:rPr>
-          <w:rFonts w:hint="eastAsia"/>
-        </w:rPr>
-      </w:pPr>
-      <w:r>
-        <w:rPr>
-          <w:rFonts w:hint="eastAsia"/>
-        </w:rPr>
-        <w:t>9.</w:t>
-      </w:r>
-      <w:r>
-        <w:rPr>
-          <w:rFonts w:hint="eastAsia"/>
-        </w:rPr>
-        <w:t>M</w:t>
-      </w:r>
-      <w:r>
-        <w:t xml:space="preserve">odify </w:t>
-      </w:r>
-      <w:r>
-        <w:rPr>
-          <w:rFonts w:hint="eastAsia"/>
-        </w:rPr>
-        <w:t>【</w:t>
-      </w:r>
-      <w:r>
-        <w:rPr>
-          <w:rFonts w:hint="eastAsia"/>
-        </w:rPr>
-        <w:t>C:\Program Files (x86)\Arduino\libraries\</w:t>
-      </w:r>
-      <w:proofErr w:type="spellStart"/>
-      <w:r>
-        <w:rPr>
-          <w:rFonts w:hint="eastAsia"/>
-        </w:rPr>
-        <w:t>Firmata</w:t>
-      </w:r>
-      <w:proofErr w:type="spellEnd"/>
-      <w:r>
-        <w:rPr>
-          <w:rFonts w:hint="eastAsia"/>
-        </w:rPr>
-        <w:t>\</w:t>
-      </w:r>
-      <w:proofErr w:type="spellStart"/>
-      <w:r>
-        <w:rPr>
-          <w:rFonts w:hint="eastAsia"/>
-        </w:rPr>
-        <w:t>Boards.h</w:t>
-      </w:r>
-      <w:proofErr w:type="spellEnd"/>
-      <w:r>
-        <w:rPr>
-          <w:rFonts w:hint="eastAsia"/>
-        </w:rPr>
-        <w:t>】</w:t>
-      </w:r>
-      <w:r>
-        <w:rPr>
-          <w:rFonts w:hint="eastAsia"/>
-        </w:rPr>
-        <w:t>，</w:t>
-      </w:r>
-      <w:r>
-        <w:t>Append the fol</w:t>
-      </w:r>
-      <w:r>
-        <w:t>lowing before executing [#else]</w:t>
-      </w:r>
-      <w:r>
-        <w:rPr>
-          <w:rFonts w:hint="eastAsia"/>
-        </w:rPr>
-        <w:t>：</w:t>
-      </w:r>
-    </w:p>
-    <w:p>
-      <w:r>
-        <w:tab/>
-        <w:t>// SPRITZER (TBD)</w:t>
-      </w:r>
-    </w:p>
-    <w:p>
-      <w:r>
-        <w:tab/>
-        <w:t>#</w:t>
-      </w:r>
-      <w:proofErr w:type="spellStart"/>
-      <w:r>
-        <w:t>elif</w:t>
-      </w:r>
-      <w:proofErr w:type="spellEnd"/>
-      <w:r>
-        <w:t xml:space="preserve"> 1</w:t>
-      </w:r>
-    </w:p>
-    <w:p>
-      <w:r>
-        <w:tab/>
-        <w:t>#define TOTAL_ANALOG_PINS       NUM_ANALOG_INPUTS // 6</w:t>
-      </w:r>
-    </w:p>
-    <w:p>
-      <w:r>
-        <w:tab/>
-        <w:t xml:space="preserve">#define TOTAL_PINS              35 // 29 digital </w:t>
-      </w:r>
-      <w:proofErr w:type="gramStart"/>
-      <w:r>
-        <w:t>+  6</w:t>
-      </w:r>
-      <w:proofErr w:type="gramEnd"/>
-      <w:r>
-        <w:t xml:space="preserve"> analog</w:t>
-      </w:r>
-    </w:p>
-    <w:p>
-      <w:r>
-        <w:tab/>
-        <w:t xml:space="preserve">#define MAX_SERVOS              NUM_DIGITAL_PINS // All pins can be servo with </w:t>
-      </w:r>
-      <w:proofErr w:type="spellStart"/>
-      <w:r>
-        <w:t>SoftPWMservo</w:t>
-      </w:r>
-      <w:proofErr w:type="spellEnd"/>
-    </w:p>
-    <w:p>
-      <w:r>
-        <w:tab/>
-        <w:t>#define VERSION_BLINK_PIN       PIN_LED0</w:t>
-      </w:r>
-    </w:p>
-    <w:p>
-      <w:r>
-        <w:tab/>
-        <w:t>#define IS_PIN_</w:t>
-      </w:r>
-      <w:proofErr w:type="gramStart"/>
-      <w:r>
-        <w:t>DIGITAL(</w:t>
-      </w:r>
-      <w:proofErr w:type="gramEnd"/>
-      <w:r>
-        <w:t>p)       ((p) &gt;= 0 &amp;&amp; (p) &lt;= 28)</w:t>
-      </w:r>
-    </w:p>
-    <w:p>
-      <w:r>
-        <w:tab/>
-        <w:t>#define IS_PIN_</w:t>
-      </w:r>
-      <w:proofErr w:type="gramStart"/>
-      <w:r>
-        <w:t>ANALOG(</w:t>
-      </w:r>
-      <w:proofErr w:type="gramEnd"/>
-      <w:r>
-        <w:t>p)        ((p) &gt;= 29 &amp;&amp; (p) &lt;= 35)</w:t>
-      </w:r>
-    </w:p>
-    <w:p>
-      <w:r>
-        <w:tab/>
-        <w:t>#define IS_PIN_</w:t>
-      </w:r>
-      <w:proofErr w:type="gramStart"/>
-      <w:r>
-        <w:t>PWM(</w:t>
-      </w:r>
-      <w:proofErr w:type="gramEnd"/>
-      <w:r>
-        <w:t xml:space="preserve">p)           ((p) == 6 || (p) == 5 || (p) == 9 || (p) == 3) // </w:t>
-      </w:r>
-      <w:proofErr w:type="spellStart"/>
-      <w:r>
-        <w:t>digitalPinHasPWM</w:t>
-      </w:r>
-      <w:proofErr w:type="spellEnd"/>
-      <w:r>
-        <w:t>(p)</w:t>
-      </w:r>
-    </w:p>
-    <w:p>
-      <w:r>
-        <w:lastRenderedPageBreak/>
-        <w:tab/>
-        <w:t>#define IS_PIN_</w:t>
-      </w:r>
-      <w:proofErr w:type="gramStart"/>
-      <w:r>
-        <w:t>SERVO(</w:t>
-      </w:r>
-      <w:proofErr w:type="gramEnd"/>
-      <w:r>
-        <w:t>p)         IS_PIN_DIGITAL(p)</w:t>
-      </w:r>
-    </w:p>
-    <w:p>
-      <w:r>
-        <w:tab/>
-        <w:t>#define IS_PIN_</w:t>
-      </w:r>
-      <w:proofErr w:type="gramStart"/>
-      <w:r>
-        <w:t>I2C(</w:t>
-      </w:r>
-      <w:proofErr w:type="gramEnd"/>
-      <w:r>
-        <w:t>p)           ((p) == SDA || (p) == SCL)</w:t>
-      </w:r>
-    </w:p>
-    <w:p>
-      <w:r>
-        <w:tab/>
-        <w:t>#define IS_PIN_</w:t>
-      </w:r>
-      <w:proofErr w:type="gramStart"/>
-      <w:r>
-        <w:t>SPI(</w:t>
-      </w:r>
-      <w:proofErr w:type="gramEnd"/>
-      <w:r>
-        <w:t>p)           ((p) == SS || (p) == MOSI || (p) == MISO || (p) == SCK)</w:t>
-      </w:r>
-    </w:p>
-    <w:p>
-      <w:r>
-        <w:tab/>
-        <w:t>#define PIN_TO_</w:t>
-      </w:r>
-      <w:proofErr w:type="gramStart"/>
-      <w:r>
-        <w:t>DIGITAL(</w:t>
-      </w:r>
-      <w:proofErr w:type="gramEnd"/>
-      <w:r>
-        <w:t>p)       (p)</w:t>
-      </w:r>
-    </w:p>
-    <w:p>
-      <w:r>
-        <w:tab/>
-        <w:t>#define PIN_TO_</w:t>
-      </w:r>
-      <w:proofErr w:type="gramStart"/>
-      <w:r>
-        <w:t>ANALOG(</w:t>
-      </w:r>
-      <w:proofErr w:type="gramEnd"/>
-      <w:r>
-        <w:t>p)        (p) - 29</w:t>
-      </w:r>
-    </w:p>
-    <w:p>
-      <w:r>
-        <w:tab/>
-        <w:t>#define PIN_TO_</w:t>
-      </w:r>
-      <w:proofErr w:type="gramStart"/>
-      <w:r>
-        <w:t>PWM(</w:t>
-      </w:r>
-      <w:proofErr w:type="gramEnd"/>
-      <w:r>
-        <w:t>p)           (p)</w:t>
-      </w:r>
-    </w:p>
-    <w:p>
-      <w:r>
-        <w:tab/>
-        <w:t>#define PIN_TO_</w:t>
-      </w:r>
-      <w:proofErr w:type="gramStart"/>
-      <w:r>
-        <w:t>SERVO(</w:t>
-      </w:r>
-      <w:proofErr w:type="gramEnd"/>
-      <w:r>
-        <w:t>p)         (p)</w:t>
-      </w:r>
-    </w:p>
-    <w:p/>
-    <w:p>
-      <w:r>
-        <w:t>10</w:t>
-      </w:r>
-      <w:proofErr w:type="gramStart"/>
-      <w:r>
-        <w:t>.Click</w:t>
-      </w:r>
-      <w:proofErr w:type="gramEnd"/>
-      <w:r>
-        <w:t xml:space="preserve"> the upload button</w:t>
+      <w:r>
+        <w:rPr>
+          <w:sz w:val="24"/>
+          <w:szCs w:val="24"/>
+        </w:rPr>
+        <w:t>StandardFirmata.ino</w:t>
+      </w:r>
+    </w:p>
+    <w:p>
+      <w:pPr>
+        <w:pStyle w:val="a6"/>
+        <w:numPr>
+          <w:ilvl w:val="0"/>
+          <w:numId w:val="1"/>
+        </w:numPr>
+        <w:ind w:firstLineChars="0"/>
+      </w:pPr>
+      <w:r>
+        <w:t>Click the upload button</w:t>
       </w:r>
     </w:p>
     <w:p/>
@@ -947,18 +601,15 @@
     </w:p>
     <w:p>
       <w:pPr>
-        <w:rPr>
-          <w:rFonts w:hint="eastAsia"/>
-        </w:rPr>
-      </w:pPr>
-      <w:r>
-        <w:rPr>
-          <w:rFonts w:hint="eastAsia"/>
-        </w:rPr>
-        <w:t>1.</w:t>
-      </w:r>
-      <w:r>
-        <w:t xml:space="preserve"> After the downl</w:t>
+        <w:pStyle w:val="a6"/>
+        <w:numPr>
+          <w:ilvl w:val="0"/>
+          <w:numId w:val="3"/>
+        </w:numPr>
+        <w:ind w:firstLineChars="0"/>
+      </w:pPr>
+      <w:r>
+        <w:t>After the downl</w:t>
       </w:r>
       <w:r>
         <w:t xml:space="preserve">oad is complete, execute </w:t>
@@ -971,14 +622,16 @@
       </w:r>
     </w:p>
     <w:p>
-      <w:r>
-        <w:rPr>
-          <w:rFonts w:hint="eastAsia"/>
-        </w:rPr>
-        <w:t>2.</w:t>
-      </w:r>
-      <w:r>
-        <w:t xml:space="preserve"> Drag and drop the file </w:t>
+      <w:pPr>
+        <w:pStyle w:val="a6"/>
+        <w:numPr>
+          <w:ilvl w:val="0"/>
+          <w:numId w:val="3"/>
+        </w:numPr>
+        <w:ind w:firstLineChars="0"/>
+      </w:pPr>
+      <w:r>
+        <w:t xml:space="preserve">Drag and drop the file </w:t>
       </w:r>
       <w:r>
         <w:rPr>
@@ -1015,50 +668,32 @@
     </w:p>
     <w:p>
       <w:pPr>
-        <w:rPr>
-          <w:rFonts w:hint="eastAsia"/>
-        </w:rPr>
-      </w:pPr>
-      <w:r>
-        <w:rPr>
-          <w:rFonts w:hint="eastAsia"/>
-        </w:rPr>
-        <w:t>1.</w:t>
-      </w:r>
-      <w:r>
-        <w:t xml:space="preserve"> The Firefox version is 35.0.1. This is a relatively stable version of </w:t>
-      </w:r>
-      <w:proofErr w:type="spellStart"/>
-      <w:r>
-        <w:t>ScratchX</w:t>
-      </w:r>
-      <w:proofErr w:type="spellEnd"/>
-      <w:r>
-        <w:t xml:space="preserve"> currently running. To prevent the browser from automatically updating, set it to [Do not check for updates].</w:t>
-      </w:r>
-    </w:p>
-    <w:p>
-      <w:pPr>
-        <w:rPr>
-          <w:rFonts w:hint="eastAsia"/>
-        </w:rPr>
-      </w:pPr>
-      <w:r>
-        <w:rPr>
-          <w:rFonts w:hint="eastAsia"/>
-        </w:rPr>
-        <w:t>2.</w:t>
-      </w:r>
-      <w:r>
-        <w:t xml:space="preserve"> Install the latest version of Flash Player. The current official latest version: 32.0.0.156.</w:t>
-      </w:r>
-    </w:p>
-    <w:p>
-      <w:pPr>
-        <w:rPr>
-          <w:rFonts w:hint="eastAsia"/>
-        </w:rPr>
-      </w:pPr>
+        <w:pStyle w:val="a6"/>
+        <w:numPr>
+          <w:ilvl w:val="0"/>
+          <w:numId w:val="4"/>
+        </w:numPr>
+        <w:ind w:firstLineChars="0"/>
+      </w:pPr>
+      <w:r>
+        <w:lastRenderedPageBreak/>
+        <w:t>The Firefox version is 35.0.1. This is a relatively stable version of ScratchX currently running. To prevent the browser from automatically updating, set it to [Do not check for updates].</w:t>
+      </w:r>
+    </w:p>
+    <w:p>
+      <w:pPr>
+        <w:pStyle w:val="a6"/>
+        <w:numPr>
+          <w:ilvl w:val="0"/>
+          <w:numId w:val="4"/>
+        </w:numPr>
+        <w:ind w:firstLineChars="0"/>
+      </w:pPr>
+      <w:r>
+        <w:t>Install the latest version of Flash Player. The current official latest version: 32.0.0.156.</w:t>
+      </w:r>
+    </w:p>
+    <w:p>
       <w:r>
         <w:rPr>
           <w:rFonts w:hint="eastAsia"/>
@@ -1076,11 +711,6 @@
       </w:r>
     </w:p>
     <w:p>
-      <w:pPr>
-        <w:rPr>
-          <w:rFonts w:hint="eastAsia"/>
-        </w:rPr>
-      </w:pPr>
       <w:r>
         <w:rPr>
           <w:rFonts w:hint="eastAsia"/>
@@ -1110,11 +740,6 @@
       </w:r>
     </w:p>
     <w:p>
-      <w:pPr>
-        <w:rPr>
-          <w:rFonts w:hint="eastAsia"/>
-        </w:rPr>
-      </w:pPr>
       <w:r>
         <w:rPr>
           <w:rFonts w:hint="eastAsia"/>
@@ -1153,15 +778,22 @@
         <w:rPr>
           <w:rFonts w:hint="eastAsia"/>
         </w:rPr>
-        <w:t>FP 32 for Firefox - NPAPI</w:t>
-      </w:r>
-    </w:p>
-    <w:p>
-      <w:pPr>
-        <w:rPr>
-          <w:rFonts w:hint="eastAsia"/>
-        </w:rPr>
-      </w:pPr>
+        <w:t xml:space="preserve">FP 32 for Firefox </w:t>
+      </w:r>
+      <w:r>
+        <w:t>–</w:t>
+      </w:r>
+      <w:r>
+        <w:rPr>
+          <w:rFonts w:hint="eastAsia"/>
+        </w:rPr>
+        <w:t xml:space="preserve"> NPAPI</w:t>
+      </w:r>
+      <w:r>
+        <w:tab/>
+      </w:r>
+    </w:p>
+    <w:p>
       <w:r>
         <w:rPr>
           <w:rFonts w:hint="eastAsia"/>
@@ -1169,7 +801,10 @@
         <w:t>3.</w:t>
       </w:r>
       <w:r>
-        <w:t xml:space="preserve"> Install plugin</w:t>
+        <w:tab/>
+      </w:r>
+      <w:r>
+        <w:t>Install plugin</w:t>
       </w:r>
       <w:r>
         <w:rPr>
@@ -1185,11 +820,6 @@
       </w:r>
     </w:p>
     <w:p>
-      <w:pPr>
-        <w:rPr>
-          <w:rFonts w:hint="eastAsia"/>
-        </w:rPr>
-      </w:pPr>
       <w:r>
         <w:rPr>
           <w:rFonts w:hint="eastAsia"/>
@@ -1226,11 +856,6 @@
       </w:r>
     </w:p>
     <w:p>
-      <w:pPr>
-        <w:rPr>
-          <w:rFonts w:hint="eastAsia"/>
-        </w:rPr>
-      </w:pPr>
       <w:r>
         <w:rPr>
           <w:rFonts w:hint="eastAsia"/>
@@ -1275,13 +900,8 @@
         <w:t>Other</w:t>
       </w:r>
       <w:r>
-        <w:t xml:space="preserve"> </w:t>
-      </w:r>
-      <w:proofErr w:type="spellStart"/>
-      <w:r>
-        <w:t>browers</w:t>
-      </w:r>
-      <w:proofErr w:type="spellEnd"/>
+        <w:t xml:space="preserve"> browers</w:t>
+      </w:r>
       <w:r>
         <w:rPr>
           <w:rFonts w:hint="eastAsia"/>
@@ -1293,12 +913,10 @@
     <w:p>
       <w:pPr>
         <w:rPr>
-          <w:rFonts w:hint="eastAsia"/>
           <w:sz w:val="28"/>
           <w:szCs w:val="28"/>
         </w:rPr>
       </w:pPr>
-      <w:proofErr w:type="spellStart"/>
       <w:r>
         <w:rPr>
           <w:rFonts w:hint="eastAsia"/>
@@ -1307,7 +925,6 @@
         </w:rPr>
         <w:t>ScratchX</w:t>
       </w:r>
-      <w:proofErr w:type="spellEnd"/>
       <w:r>
         <w:rPr>
           <w:sz w:val="28"/>
@@ -1333,18 +950,15 @@
     </w:p>
     <w:p>
       <w:pPr>
-        <w:rPr>
-          <w:rFonts w:hint="eastAsia"/>
-        </w:rPr>
-      </w:pPr>
-      <w:r>
-        <w:rPr>
-          <w:rFonts w:hint="eastAsia"/>
-        </w:rPr>
-        <w:t>1.</w:t>
-      </w:r>
-      <w:r>
-        <w:t xml:space="preserve"> Run t</w:t>
+        <w:pStyle w:val="a6"/>
+        <w:numPr>
+          <w:ilvl w:val="0"/>
+          <w:numId w:val="5"/>
+        </w:numPr>
+        <w:ind w:firstLineChars="0"/>
+      </w:pPr>
+      <w:r>
+        <w:t>Run t</w:t>
       </w:r>
       <w:r>
         <w:t>he Firefox browser and open</w:t>
@@ -1355,44 +969,25 @@
         </w:rPr>
         <w:t>：</w:t>
       </w:r>
-      <w:r>
-        <w:fldChar w:fldCharType="begin"/>
-      </w:r>
-      <w:r>
-        <w:instrText xml:space="preserve"> HYPERLINK "</w:instrText>
-      </w:r>
-      <w:r>
-        <w:rPr>
-          <w:rFonts w:hint="eastAsia"/>
-        </w:rPr>
-        <w:instrText>http://scratchx.org/#extensions</w:instrText>
-      </w:r>
-      <w:r>
-        <w:instrText xml:space="preserve">" </w:instrText>
-      </w:r>
-      <w:r>
-        <w:fldChar w:fldCharType="separate"/>
-      </w:r>
-      <w:r>
-        <w:rPr>
-          <w:rStyle w:val="a3"/>
-          <w:rFonts w:hint="eastAsia"/>
-        </w:rPr>
-        <w:t>http://scratchx.org/#extensions</w:t>
-      </w:r>
-      <w:r>
-        <w:fldChar w:fldCharType="end"/>
-      </w:r>
-      <w:r>
-        <w:br/>
-        <w:t>2.</w:t>
-      </w:r>
-      <w:r>
-        <w:rPr>
-          <w:rFonts w:hint="eastAsia"/>
-        </w:rPr>
-        <w:t xml:space="preserve"> </w:t>
-      </w:r>
+      <w:hyperlink r:id="rId8" w:history="1">
+        <w:r>
+          <w:rPr>
+            <w:rStyle w:val="a3"/>
+            <w:rFonts w:hint="eastAsia"/>
+          </w:rPr>
+          <w:t>http://scratchx.org/#extensions</w:t>
+        </w:r>
+      </w:hyperlink>
+    </w:p>
+    <w:p>
+      <w:pPr>
+        <w:pStyle w:val="a6"/>
+        <w:numPr>
+          <w:ilvl w:val="0"/>
+          <w:numId w:val="5"/>
+        </w:numPr>
+        <w:ind w:firstLineChars="0"/>
+      </w:pPr>
       <w:r>
         <w:t>Select the Arduino module</w:t>
       </w:r>
@@ -1449,18 +1044,17 @@
       </w:r>
     </w:p>
     <w:p>
-      <w:r>
-        <w:rPr>
-          <w:rFonts w:hint="eastAsia"/>
-        </w:rPr>
-        <w:t>3</w:t>
-      </w:r>
-      <w:r>
-        <w:rPr>
-          <w:rFonts w:hint="eastAsia"/>
-        </w:rPr>
-        <w:t>.</w:t>
-      </w:r>
+      <w:pPr>
+        <w:pStyle w:val="a6"/>
+        <w:numPr>
+          <w:ilvl w:val="0"/>
+          <w:numId w:val="5"/>
+        </w:numPr>
+        <w:ind w:firstLineChars="0"/>
+        <w:rPr>
+          <w:rFonts w:hint="eastAsia"/>
+        </w:rPr>
+      </w:pPr>
       <w:r>
         <w:rPr>
           <w:rFonts w:hint="eastAsia"/>
@@ -1497,7 +1091,7 @@
                     <pic:cNvPicPr/>
                   </pic:nvPicPr>
                   <pic:blipFill>
-                    <a:blip r:embed="rId5">
+                    <a:blip r:embed="rId9">
                       <a:extLst>
                         <a:ext uri="{28A0092B-C50C-407E-A947-70E740481C1C}">
                           <a14:useLocalDpi xmlns:a14="http://schemas.microsoft.com/office/drawing/2010/main" val="0"/>
@@ -1565,27 +1159,15 @@
     </w:p>
     <w:p>
       <w:pPr>
-        <w:ind w:firstLineChars="600" w:firstLine="1260"/>
-        <w:rPr>
-          <w:rFonts w:hint="eastAsia"/>
-        </w:rPr>
-      </w:pPr>
-      <w:r>
-        <w:rPr>
-          <w:rFonts w:hint="eastAsia"/>
-        </w:rPr>
-        <w:t xml:space="preserve"> </w:t>
-      </w:r>
-    </w:p>
-    <w:p>
-      <w:r>
-        <w:rPr>
-          <w:rFonts w:hint="eastAsia"/>
-        </w:rPr>
-        <w:t>4.</w:t>
-      </w:r>
-      <w:r>
-        <w:t xml:space="preserve"> After entering the [scratchx.org/#scratch] page</w:t>
+        <w:pStyle w:val="a6"/>
+        <w:numPr>
+          <w:ilvl w:val="0"/>
+          <w:numId w:val="5"/>
+        </w:numPr>
+        <w:ind w:firstLineChars="0"/>
+      </w:pPr>
+      <w:r>
+        <w:t>After entering the [scratchx.org/#scratch] page</w:t>
       </w:r>
       <w:r>
         <w:rPr>
@@ -1668,37 +1250,23 @@
     </w:p>
     <w:p>
       <w:pPr>
-        <w:rPr>
-          <w:rFonts w:hint="eastAsia"/>
-        </w:rPr>
-      </w:pPr>
-      <w:r>
-        <w:t>5.</w:t>
-      </w:r>
-      <w:r>
-        <w:t xml:space="preserve"> Connect the LED to the PIN9 of </w:t>
-      </w:r>
-      <w:proofErr w:type="spellStart"/>
-      <w:r>
-        <w:t>Spresense</w:t>
-      </w:r>
-      <w:proofErr w:type="spellEnd"/>
-      <w:r>
-        <w:t xml:space="preserve"> as shown below and connect the resistor to GND.</w:t>
-      </w:r>
-    </w:p>
-    <w:p>
-      <w:pPr>
-        <w:rPr>
-          <w:rFonts w:hint="eastAsia"/>
-        </w:rPr>
-      </w:pPr>
+        <w:pStyle w:val="a6"/>
+        <w:numPr>
+          <w:ilvl w:val="0"/>
+          <w:numId w:val="5"/>
+        </w:numPr>
+        <w:ind w:firstLineChars="0"/>
+      </w:pPr>
+      <w:r>
+        <w:t>Connect the LED to the PIN9 of Spresense as shown below and connect the resistor to GND.</w:t>
+      </w:r>
+    </w:p>
+    <w:p>
       <w:r>
         <w:rPr>
           <w:rFonts w:ascii="宋体" w:hAnsi="宋体"/>
           <w:color w:val="1F497D"/>
         </w:rPr>
-        <w:lastRenderedPageBreak/>
         <w:tab/>
       </w:r>
       <w:r>
@@ -1722,7 +1290,7 @@
                     <pic:cNvPicPr/>
                   </pic:nvPicPr>
                   <pic:blipFill>
-                    <a:blip r:embed="rId6">
+                    <a:blip r:embed="rId10">
                       <a:extLst>
                         <a:ext uri="{28A0092B-C50C-407E-A947-70E740481C1C}">
                           <a14:useLocalDpi xmlns:a14="http://schemas.microsoft.com/office/drawing/2010/main" val="0"/>
@@ -1750,11 +1318,16 @@
       </w:r>
     </w:p>
     <w:p>
-      <w:r>
-        <w:t>6</w:t>
-      </w:r>
-      <w:r>
-        <w:t>.click</w:t>
+      <w:pPr>
+        <w:pStyle w:val="a6"/>
+        <w:numPr>
+          <w:ilvl w:val="0"/>
+          <w:numId w:val="5"/>
+        </w:numPr>
+        <w:ind w:firstLineChars="0"/>
+      </w:pPr>
+      <w:r>
+        <w:t>click</w:t>
       </w:r>
       <w:r>
         <w:rPr>
@@ -1832,15 +1405,11 @@
         <w:rPr>
           <w:rFonts w:hint="eastAsia"/>
         </w:rPr>
+        <w:lastRenderedPageBreak/>
         <w:t>continue</w:t>
       </w:r>
     </w:p>
     <w:p>
-      <w:pPr>
-        <w:rPr>
-          <w:rFonts w:hint="eastAsia"/>
-        </w:rPr>
-      </w:pPr>
       <w:r>
         <w:rPr>
           <w:rFonts w:hint="eastAsia"/>
@@ -1862,7 +1431,7 @@
                     <pic:cNvPicPr/>
                   </pic:nvPicPr>
                   <pic:blipFill>
-                    <a:blip r:embed="rId7">
+                    <a:blip r:embed="rId11">
                       <a:extLst>
                         <a:ext uri="{28A0092B-C50C-407E-A947-70E740481C1C}">
                           <a14:useLocalDpi xmlns:a14="http://schemas.microsoft.com/office/drawing/2010/main" val="0"/>
@@ -1890,55 +1459,45 @@
       </w:r>
     </w:p>
     <w:p>
-      <w:r>
-        <w:t>7</w:t>
-      </w:r>
-      <w:r>
-        <w:rPr>
-          <w:rFonts w:hint="eastAsia"/>
-        </w:rPr>
+      <w:pPr>
+        <w:pStyle w:val="a6"/>
+        <w:numPr>
+          <w:ilvl w:val="0"/>
+          <w:numId w:val="5"/>
+        </w:numPr>
+        <w:ind w:firstLineChars="0"/>
+      </w:pPr>
+      <w:r>
+        <w:t xml:space="preserve">Waiting for the light to turn green indicates that the connection is successful and you can control the </w:t>
+      </w:r>
+      <w:r>
+        <w:rPr>
+          <w:rFonts w:hint="eastAsia"/>
+        </w:rPr>
+        <w:t>【</w:t>
+      </w:r>
+      <w:r>
+        <w:t>Spresense development board</w:t>
+      </w:r>
+      <w:r>
+        <w:rPr>
+          <w:rFonts w:hint="eastAsia"/>
+        </w:rPr>
+        <w:t>】</w:t>
+      </w:r>
+      <w:r>
         <w:t>.</w:t>
       </w:r>
-      <w:r>
-        <w:t xml:space="preserve"> Waiting for the light to turn green indicates that the connection is successful and you can control the </w:t>
-      </w:r>
-      <w:r>
-        <w:rPr>
-          <w:rFonts w:hint="eastAsia"/>
-        </w:rPr>
-        <w:t>【</w:t>
-      </w:r>
-      <w:proofErr w:type="spellStart"/>
-      <w:r>
-        <w:t>Spresense</w:t>
-      </w:r>
-      <w:proofErr w:type="spellEnd"/>
-      <w:r>
-        <w:t xml:space="preserve"> development board</w:t>
-      </w:r>
-      <w:r>
-        <w:rPr>
-          <w:rFonts w:hint="eastAsia"/>
-        </w:rPr>
-        <w:t>】</w:t>
-      </w:r>
-      <w:r>
-        <w:t>.</w:t>
-      </w:r>
     </w:p>
     <w:p>
       <w:pPr>
         <w:ind w:firstLineChars="1000" w:firstLine="2100"/>
-        <w:rPr>
-          <w:rFonts w:hint="eastAsia"/>
-        </w:rPr>
       </w:pPr>
       <w:r>
         <w:rPr>
           <w:rFonts w:hint="eastAsia"/>
           <w:noProof/>
         </w:rPr>
-        <w:lastRenderedPageBreak/>
         <w:drawing>
           <wp:inline distT="0" distB="0" distL="0" distR="0">
             <wp:extent cx="1981477" cy="6354062"/>
@@ -1955,7 +1514,7 @@
                     <pic:cNvPicPr/>
                   </pic:nvPicPr>
                   <pic:blipFill>
-                    <a:blip r:embed="rId8">
+                    <a:blip r:embed="rId12">
                       <a:extLst>
                         <a:ext uri="{28A0092B-C50C-407E-A947-70E740481C1C}">
                           <a14:useLocalDpi xmlns:a14="http://schemas.microsoft.com/office/drawing/2010/main" val="0"/>
@@ -1983,16 +1542,12 @@
       </w:r>
     </w:p>
     <w:p>
-      <w:pPr>
-        <w:rPr>
-          <w:rFonts w:hint="eastAsia"/>
-        </w:rPr>
-      </w:pPr>
       <w:r>
         <w:rPr>
           <w:sz w:val="28"/>
           <w:szCs w:val="28"/>
         </w:rPr>
+        <w:lastRenderedPageBreak/>
         <w:t>A</w:t>
       </w:r>
       <w:r>
@@ -2010,10 +1565,399 @@
       </w:r>
     </w:p>
     <w:p>
+      <w:r>
+        <w:t>If you cannot open the http://scratchx.org/#scratch webpage, always indicate [Disconnected], and the [Scratch Device] is not displayed in the plugin, you need to uninstall the installed Scratch Device Plugin and re-download and install it. After the installation is successful, restart the Firefox browser.</w:t>
+      </w:r>
+    </w:p>
+    <w:p/>
+    <w:p/>
+    <w:p>
+      <w:pPr>
+        <w:rPr>
+          <w:sz w:val="28"/>
+          <w:szCs w:val="28"/>
+        </w:rPr>
+      </w:pPr>
+      <w:r>
+        <w:rPr>
+          <w:sz w:val="28"/>
+          <w:szCs w:val="28"/>
+        </w:rPr>
+        <w:t>F</w:t>
+      </w:r>
+      <w:r>
+        <w:rPr>
+          <w:sz w:val="28"/>
+          <w:szCs w:val="28"/>
+        </w:rPr>
+        <w:t>ile modify method</w:t>
+      </w:r>
+      <w:r>
+        <w:rPr>
+          <w:rFonts w:hint="eastAsia"/>
+          <w:sz w:val="28"/>
+          <w:szCs w:val="28"/>
+        </w:rPr>
+        <w:t>s</w:t>
+      </w:r>
+    </w:p>
+    <w:p>
+      <w:pPr>
+        <w:pStyle w:val="a6"/>
+        <w:numPr>
+          <w:ilvl w:val="0"/>
+          <w:numId w:val="6"/>
+        </w:numPr>
+        <w:ind w:firstLineChars="0"/>
+      </w:pPr>
+      <w:r>
+        <w:rPr>
+          <w:rFonts w:hint="eastAsia"/>
+        </w:rPr>
+        <w:t>M</w:t>
+      </w:r>
+      <w:r>
+        <w:t xml:space="preserve">odify </w:t>
+      </w:r>
+      <w:r>
+        <w:rPr>
+          <w:rFonts w:hint="eastAsia"/>
+        </w:rPr>
+        <w:t>【</w:t>
+      </w:r>
+      <w:r>
+        <w:rPr>
+          <w:rFonts w:hint="eastAsia"/>
+        </w:rPr>
+        <w:t>C:\Program Files (x86)\Arduino\libraries\Firmata\Boards.h</w:t>
+      </w:r>
+      <w:r>
+        <w:rPr>
+          <w:rFonts w:hint="eastAsia"/>
+        </w:rPr>
+        <w:t>】，</w:t>
+      </w:r>
+      <w:r>
+        <w:t>Append the fol</w:t>
+      </w:r>
+      <w:r>
+        <w:t>lowing before executing [#else]</w:t>
+      </w:r>
+      <w:r>
+        <w:rPr>
+          <w:rFonts w:hint="eastAsia"/>
+        </w:rPr>
+        <w:t>：</w:t>
+      </w:r>
+    </w:p>
+    <w:p>
+      <w:r>
+        <w:tab/>
+        <w:t>// SPRITZER (TBD)</w:t>
+      </w:r>
+    </w:p>
+    <w:p>
+      <w:r>
+        <w:tab/>
+        <w:t>#elif 1</w:t>
+      </w:r>
+    </w:p>
+    <w:p>
+      <w:r>
+        <w:tab/>
+        <w:t>#define TOTAL_ANALOG_PINS       NUM_ANALOG_INPUTS // 6</w:t>
+      </w:r>
+    </w:p>
+    <w:p>
+      <w:r>
+        <w:tab/>
+        <w:t>#define TOTAL_PINS              35 // 29 digital +  6 analog</w:t>
+      </w:r>
+    </w:p>
+    <w:p>
+      <w:r>
+        <w:tab/>
+        <w:t>#define MAX_SERVOS              NUM_DIGITAL_PINS // All pins can be servo with SoftPWMservo</w:t>
+      </w:r>
+    </w:p>
+    <w:p>
+      <w:r>
+        <w:tab/>
+        <w:t>#define VERSION_BLINK_PIN       PIN_LED0</w:t>
+      </w:r>
+    </w:p>
+    <w:p>
+      <w:r>
+        <w:tab/>
+        <w:t>#define IS_PIN_DIGITAL(p)       ((p) &gt;= 0 &amp;&amp; (p) &lt;= 28)</w:t>
+      </w:r>
+    </w:p>
+    <w:p>
+      <w:r>
+        <w:tab/>
+        <w:t>#define IS_PIN_ANALOG(p)        ((p) &gt;= 29 &amp;&amp; (p) &lt;= 35)</w:t>
+      </w:r>
+    </w:p>
+    <w:p>
+      <w:r>
+        <w:tab/>
+        <w:t>#define IS_PIN_PWM(p)           ((p) == 6 || (p) == 5 || (p) == 9 || (p) == 3) // digitalPinHasPWM(p)</w:t>
+      </w:r>
+    </w:p>
+    <w:p>
+      <w:r>
+        <w:tab/>
+        <w:t>#define IS_PIN_SERVO(p)         IS_PIN_DIGITAL(p)</w:t>
+      </w:r>
+    </w:p>
+    <w:p>
+      <w:r>
+        <w:tab/>
+        <w:t>#define IS_PIN_I2C(p)           ((p) == SDA || (p) == SCL)</w:t>
+      </w:r>
+    </w:p>
+    <w:p>
+      <w:r>
+        <w:tab/>
+        <w:t>#define IS_PIN_SPI(p)           ((p) == SS || (p) == MOSI || (p) == MISO || (p) == SCK)</w:t>
+      </w:r>
+    </w:p>
+    <w:p>
+      <w:r>
+        <w:tab/>
+        <w:t>#define PIN_TO_DIGITAL(p)       (p)</w:t>
+      </w:r>
+    </w:p>
+    <w:p>
+      <w:r>
+        <w:tab/>
+        <w:t>#define PIN_TO_ANALOG(p)        (p) - 29</w:t>
+      </w:r>
+    </w:p>
+    <w:p>
+      <w:r>
+        <w:tab/>
+        <w:t>#define PIN_TO_PWM(p)           (p)</w:t>
+      </w:r>
+    </w:p>
+    <w:p>
+      <w:r>
+        <w:tab/>
+        <w:t>#define PIN_TO_SERVO(p)         (p)</w:t>
+      </w:r>
+    </w:p>
+    <w:p>
+      <w:pPr>
+        <w:pStyle w:val="a6"/>
+        <w:numPr>
+          <w:ilvl w:val="0"/>
+          <w:numId w:val="6"/>
+        </w:numPr>
+        <w:ind w:firstLineChars="0"/>
+        <w:rPr>
+          <w:rFonts w:hint="eastAsia"/>
+        </w:rPr>
+      </w:pPr>
+      <w:r>
+        <w:rPr>
+          <w:rFonts w:hint="eastAsia"/>
+        </w:rPr>
+        <w:t>M</w:t>
+      </w:r>
+      <w:r>
+        <w:t xml:space="preserve">odify </w:t>
+      </w:r>
+      <w:r>
+        <w:rPr>
+          <w:rFonts w:hint="eastAsia"/>
+        </w:rPr>
+        <w:t>【</w:t>
+      </w:r>
+      <w:r>
+        <w:rPr>
+          <w:rFonts w:hint="eastAsia"/>
+        </w:rPr>
+        <w:t>C:\Program Files (x86)\Arduino\libraries\Firmata\</w:t>
+      </w:r>
+      <w:r>
+        <w:rPr>
+          <w:sz w:val="24"/>
+          <w:szCs w:val="24"/>
+        </w:rPr>
+        <w:t xml:space="preserve"> </w:t>
+      </w:r>
+      <w:r>
+        <w:rPr>
+          <w:sz w:val="24"/>
+          <w:szCs w:val="24"/>
+        </w:rPr>
+        <w:t>FirmataConstants.h</w:t>
+      </w:r>
+      <w:r>
+        <w:rPr>
+          <w:rFonts w:hint="eastAsia"/>
+        </w:rPr>
+        <w:t>】</w:t>
+      </w:r>
+      <w:r>
+        <w:rPr>
+          <w:rFonts w:hint="eastAsia"/>
+        </w:rPr>
+        <w:t>:</w:t>
+      </w:r>
+    </w:p>
+    <w:p>
+      <w:pPr>
+        <w:ind w:firstLine="360"/>
+      </w:pPr>
+      <w:r>
+        <w:t>static const int AUDIO_START =             0x00; // AUDIOSTART</w:t>
+      </w:r>
+    </w:p>
+    <w:p>
+      <w:pPr>
+        <w:pStyle w:val="a6"/>
+        <w:ind w:left="360" w:firstLineChars="0" w:firstLine="0"/>
+      </w:pPr>
+      <w:r>
+        <w:t>static const int AUDIO_STOP  =             0x01; // AUDIOSTOP</w:t>
+      </w:r>
+    </w:p>
+    <w:p>
+      <w:pPr>
+        <w:pStyle w:val="a6"/>
+        <w:numPr>
+          <w:ilvl w:val="0"/>
+          <w:numId w:val="6"/>
+        </w:numPr>
+        <w:ind w:firstLineChars="0"/>
+      </w:pPr>
+      <w:r>
+        <w:rPr>
+          <w:rFonts w:hint="eastAsia"/>
+        </w:rPr>
+        <w:t>M</w:t>
+      </w:r>
+      <w:r>
+        <w:t xml:space="preserve">odify </w:t>
+      </w:r>
+      <w:r>
+        <w:rPr>
+          <w:rFonts w:hint="eastAsia"/>
+        </w:rPr>
+        <w:t>【</w:t>
+      </w:r>
+      <w:r>
+        <w:rPr>
+          <w:rFonts w:hint="eastAsia"/>
+        </w:rPr>
+        <w:t>C:\Program Files (x86)\Arduino\libraries\Firmata\</w:t>
+      </w:r>
+      <w:r>
+        <w:rPr>
+          <w:sz w:val="24"/>
+          <w:szCs w:val="24"/>
+        </w:rPr>
+        <w:t xml:space="preserve"> </w:t>
+      </w:r>
+      <w:r>
+        <w:rPr>
+          <w:sz w:val="24"/>
+          <w:szCs w:val="24"/>
+        </w:rPr>
+        <w:t>FirmataDefines.h</w:t>
+      </w:r>
+      <w:r>
+        <w:rPr>
+          <w:rFonts w:hint="eastAsia"/>
+        </w:rPr>
+        <w:t>】</w:t>
+      </w:r>
+      <w:r>
+        <w:rPr>
+          <w:rFonts w:hint="eastAsia"/>
+        </w:rPr>
+        <w:t>:</w:t>
+      </w:r>
+    </w:p>
+    <w:p>
+      <w:pPr>
+        <w:ind w:firstLine="360"/>
+      </w:pPr>
+      <w:r>
+        <w:t>#ifdef AUDIO_START</w:t>
+      </w:r>
+    </w:p>
+    <w:p>
+      <w:pPr>
+        <w:ind w:firstLine="360"/>
+      </w:pPr>
+      <w:r>
+        <w:t>#undef AUDIO_START</w:t>
+      </w:r>
+    </w:p>
+    <w:p>
+      <w:pPr>
+        <w:ind w:firstLine="360"/>
+      </w:pPr>
+      <w:r>
+        <w:t>#endif</w:t>
+      </w:r>
+    </w:p>
+    <w:p>
+      <w:pPr>
+        <w:ind w:firstLine="360"/>
+      </w:pPr>
+      <w:r>
+        <w:t>#define AUDIO_START             firmata::AUDIO_START // AUDIO_START</w:t>
+      </w:r>
+    </w:p>
+    <w:p>
+      <w:pPr>
+        <w:rPr>
+          <w:rFonts w:hint="eastAsia"/>
+        </w:rPr>
+      </w:pPr>
+      <w:r>
+        <w:tab/>
+      </w:r>
+    </w:p>
+    <w:p>
+      <w:pPr>
+        <w:ind w:firstLine="360"/>
+      </w:pPr>
+      <w:r>
+        <w:t>#ifdef AUDIO_STOP</w:t>
+      </w:r>
+    </w:p>
+    <w:p>
+      <w:pPr>
+        <w:ind w:firstLine="360"/>
+      </w:pPr>
+      <w:r>
+        <w:t>#undef AUDIO_STOP</w:t>
+      </w:r>
+    </w:p>
+    <w:p>
+      <w:pPr>
+        <w:ind w:firstLine="360"/>
+      </w:pPr>
+      <w:r>
+        <w:t>#endif</w:t>
+      </w:r>
+    </w:p>
+    <w:p>
+      <w:pPr>
+        <w:pStyle w:val="a6"/>
+        <w:ind w:left="360" w:firstLineChars="0" w:firstLine="0"/>
+        <w:rPr>
+          <w:rFonts w:hint="eastAsia"/>
+        </w:rPr>
+      </w:pPr>
       <w:bookmarkStart w:id="0" w:name="_GoBack"/>
       <w:bookmarkEnd w:id="0"/>
       <w:r>
-        <w:t>If you cannot open the http://scratchx.org/#scratch webpage, always indicate [Disconnected], and the [Scratch Device] is not displayed in the plugin, you need to uninstall the installed Scratch Device Plugin and re-download and install it. After the installation is successful, restart the Firefox browser.</w:t>
+        <w:t>#define AUDIO_STOP             firmata::AUDIO_STOP // AUDIO_STOP</w:t>
       </w:r>
     </w:p>
     <w:sectPr>
@@ -2024,6 +1968,601 @@
     </w:sectPr>
   </w:body>
 </w:document>
+</file>
+
+<file path=word/endnotes.xml><?xml version="1.0" encoding="utf-8"?>
+<w:endnotes xmlns:wpc="http://schemas.microsoft.com/office/word/2010/wordprocessingCanvas" xmlns:mc="http://schemas.openxmlformats.org/markup-compatibility/2006" xmlns:o="urn:schemas-microsoft-com:office:office" xmlns:r="http://schemas.openxmlformats.org/officeDocument/2006/relationships" xmlns:m="http://schemas.openxmlformats.org/officeDocument/2006/math" xmlns:v="urn:schemas-microsoft-com:vml" xmlns:wp14="http://schemas.microsoft.com/office/word/2010/wordprocessingDrawing" xmlns:wp="http://schemas.openxmlformats.org/drawingml/2006/wordprocessingDrawing" xmlns:w10="urn:schemas-microsoft-com:office:word" xmlns:w="http://schemas.openxmlformats.org/wordprocessingml/2006/main" xmlns:w14="http://schemas.microsoft.com/office/word/2010/wordml" xmlns:w15="http://schemas.microsoft.com/office/word/2012/wordml" xmlns:wpg="http://schemas.microsoft.com/office/word/2010/wordprocessingGroup" xmlns:wpi="http://schemas.microsoft.com/office/word/2010/wordprocessingInk" xmlns:wne="http://schemas.microsoft.com/office/word/2006/wordml" xmlns:wps="http://schemas.microsoft.com/office/word/2010/wordprocessingShape" mc:Ignorable="w14 w15 wp14">
+  <w:endnote w:type="separator" w:id="-1">
+    <w:p>
+      <w:r>
+        <w:separator/>
+      </w:r>
+    </w:p>
+  </w:endnote>
+  <w:endnote w:type="continuationSeparator" w:id="0">
+    <w:p>
+      <w:r>
+        <w:continuationSeparator/>
+      </w:r>
+    </w:p>
+  </w:endnote>
+</w:endnotes>
+</file>
+
+<file path=word/footnotes.xml><?xml version="1.0" encoding="utf-8"?>
+<w:footnotes xmlns:wpc="http://schemas.microsoft.com/office/word/2010/wordprocessingCanvas" xmlns:mc="http://schemas.openxmlformats.org/markup-compatibility/2006" xmlns:o="urn:schemas-microsoft-com:office:office" xmlns:r="http://schemas.openxmlformats.org/officeDocument/2006/relationships" xmlns:m="http://schemas.openxmlformats.org/officeDocument/2006/math" xmlns:v="urn:schemas-microsoft-com:vml" xmlns:wp14="http://schemas.microsoft.com/office/word/2010/wordprocessingDrawing" xmlns:wp="http://schemas.openxmlformats.org/drawingml/2006/wordprocessingDrawing" xmlns:w10="urn:schemas-microsoft-com:office:word" xmlns:w="http://schemas.openxmlformats.org/wordprocessingml/2006/main" xmlns:w14="http://schemas.microsoft.com/office/word/2010/wordml" xmlns:w15="http://schemas.microsoft.com/office/word/2012/wordml" xmlns:wpg="http://schemas.microsoft.com/office/word/2010/wordprocessingGroup" xmlns:wpi="http://schemas.microsoft.com/office/word/2010/wordprocessingInk" xmlns:wne="http://schemas.microsoft.com/office/word/2006/wordml" xmlns:wps="http://schemas.microsoft.com/office/word/2010/wordprocessingShape" mc:Ignorable="w14 w15 wp14">
+  <w:footnote w:type="separator" w:id="-1">
+    <w:p>
+      <w:r>
+        <w:separator/>
+      </w:r>
+    </w:p>
+  </w:footnote>
+  <w:footnote w:type="continuationSeparator" w:id="0">
+    <w:p>
+      <w:r>
+        <w:continuationSeparator/>
+      </w:r>
+    </w:p>
+  </w:footnote>
+</w:footnotes>
+</file>
+
+<file path=word/numbering.xml><?xml version="1.0" encoding="utf-8"?>
+<w:numbering xmlns:wpc="http://schemas.microsoft.com/office/word/2010/wordprocessingCanvas" xmlns:mc="http://schemas.openxmlformats.org/markup-compatibility/2006" xmlns:o="urn:schemas-microsoft-com:office:office" xmlns:r="http://schemas.openxmlformats.org/officeDocument/2006/relationships" xmlns:m="http://schemas.openxmlformats.org/officeDocument/2006/math" xmlns:v="urn:schemas-microsoft-com:vml" xmlns:wp14="http://schemas.microsoft.com/office/word/2010/wordprocessingDrawing" xmlns:wp="http://schemas.openxmlformats.org/drawingml/2006/wordprocessingDrawing" xmlns:w10="urn:schemas-microsoft-com:office:word" xmlns:w="http://schemas.openxmlformats.org/wordprocessingml/2006/main" xmlns:w14="http://schemas.microsoft.com/office/word/2010/wordml" xmlns:w15="http://schemas.microsoft.com/office/word/2012/wordml" xmlns:wpg="http://schemas.microsoft.com/office/word/2010/wordprocessingGroup" xmlns:wpi="http://schemas.microsoft.com/office/word/2010/wordprocessingInk" xmlns:wne="http://schemas.microsoft.com/office/word/2006/wordml" xmlns:wps="http://schemas.microsoft.com/office/word/2010/wordprocessingShape" mc:Ignorable="w14 w15 wp14">
+  <w:abstractNum w:abstractNumId="0" w15:restartNumberingAfterBreak="0">
+    <w:nsid w:val="0C652787"/>
+    <w:multiLevelType w:val="hybridMultilevel"/>
+    <w:tmpl w:val="2340A0DC"/>
+    <w:lvl w:ilvl="0" w:tplc="497448EE">
+      <w:start w:val="1"/>
+      <w:numFmt w:val="decimal"/>
+      <w:lvlText w:val="%1."/>
+      <w:lvlJc w:val="left"/>
+      <w:pPr>
+        <w:ind w:left="360" w:hanging="360"/>
+      </w:pPr>
+      <w:rPr>
+        <w:rFonts w:hint="default"/>
+      </w:rPr>
+    </w:lvl>
+    <w:lvl w:ilvl="1" w:tplc="04090019" w:tentative="1">
+      <w:start w:val="1"/>
+      <w:numFmt w:val="lowerLetter"/>
+      <w:lvlText w:val="%2)"/>
+      <w:lvlJc w:val="left"/>
+      <w:pPr>
+        <w:ind w:left="840" w:hanging="420"/>
+      </w:pPr>
+    </w:lvl>
+    <w:lvl w:ilvl="2" w:tplc="0409001B" w:tentative="1">
+      <w:start w:val="1"/>
+      <w:numFmt w:val="lowerRoman"/>
+      <w:lvlText w:val="%3."/>
+      <w:lvlJc w:val="right"/>
+      <w:pPr>
+        <w:ind w:left="1260" w:hanging="420"/>
+      </w:pPr>
+    </w:lvl>
+    <w:lvl w:ilvl="3" w:tplc="0409000F" w:tentative="1">
+      <w:start w:val="1"/>
+      <w:numFmt w:val="decimal"/>
+      <w:lvlText w:val="%4."/>
+      <w:lvlJc w:val="left"/>
+      <w:pPr>
+        <w:ind w:left="1680" w:hanging="420"/>
+      </w:pPr>
+    </w:lvl>
+    <w:lvl w:ilvl="4" w:tplc="04090019" w:tentative="1">
+      <w:start w:val="1"/>
+      <w:numFmt w:val="lowerLetter"/>
+      <w:lvlText w:val="%5)"/>
+      <w:lvlJc w:val="left"/>
+      <w:pPr>
+        <w:ind w:left="2100" w:hanging="420"/>
+      </w:pPr>
+    </w:lvl>
+    <w:lvl w:ilvl="5" w:tplc="0409001B" w:tentative="1">
+      <w:start w:val="1"/>
+      <w:numFmt w:val="lowerRoman"/>
+      <w:lvlText w:val="%6."/>
+      <w:lvlJc w:val="right"/>
+      <w:pPr>
+        <w:ind w:left="2520" w:hanging="420"/>
+      </w:pPr>
+    </w:lvl>
+    <w:lvl w:ilvl="6" w:tplc="0409000F" w:tentative="1">
+      <w:start w:val="1"/>
+      <w:numFmt w:val="decimal"/>
+      <w:lvlText w:val="%7."/>
+      <w:lvlJc w:val="left"/>
+      <w:pPr>
+        <w:ind w:left="2940" w:hanging="420"/>
+      </w:pPr>
+    </w:lvl>
+    <w:lvl w:ilvl="7" w:tplc="04090019" w:tentative="1">
+      <w:start w:val="1"/>
+      <w:numFmt w:val="lowerLetter"/>
+      <w:lvlText w:val="%8)"/>
+      <w:lvlJc w:val="left"/>
+      <w:pPr>
+        <w:ind w:left="3360" w:hanging="420"/>
+      </w:pPr>
+    </w:lvl>
+    <w:lvl w:ilvl="8" w:tplc="0409001B" w:tentative="1">
+      <w:start w:val="1"/>
+      <w:numFmt w:val="lowerRoman"/>
+      <w:lvlText w:val="%9."/>
+      <w:lvlJc w:val="right"/>
+      <w:pPr>
+        <w:ind w:left="3780" w:hanging="420"/>
+      </w:pPr>
+    </w:lvl>
+  </w:abstractNum>
+  <w:abstractNum w:abstractNumId="1" w15:restartNumberingAfterBreak="0">
+    <w:nsid w:val="3B5B5D69"/>
+    <w:multiLevelType w:val="hybridMultilevel"/>
+    <w:tmpl w:val="F586DE64"/>
+    <w:lvl w:ilvl="0" w:tplc="83444C7E">
+      <w:start w:val="1"/>
+      <w:numFmt w:val="decimal"/>
+      <w:lvlText w:val="%1."/>
+      <w:lvlJc w:val="left"/>
+      <w:pPr>
+        <w:ind w:left="360" w:hanging="360"/>
+      </w:pPr>
+      <w:rPr>
+        <w:rFonts w:hint="default"/>
+      </w:rPr>
+    </w:lvl>
+    <w:lvl w:ilvl="1" w:tplc="04090019" w:tentative="1">
+      <w:start w:val="1"/>
+      <w:numFmt w:val="lowerLetter"/>
+      <w:lvlText w:val="%2)"/>
+      <w:lvlJc w:val="left"/>
+      <w:pPr>
+        <w:ind w:left="840" w:hanging="420"/>
+      </w:pPr>
+    </w:lvl>
+    <w:lvl w:ilvl="2" w:tplc="0409001B" w:tentative="1">
+      <w:start w:val="1"/>
+      <w:numFmt w:val="lowerRoman"/>
+      <w:lvlText w:val="%3."/>
+      <w:lvlJc w:val="right"/>
+      <w:pPr>
+        <w:ind w:left="1260" w:hanging="420"/>
+      </w:pPr>
+    </w:lvl>
+    <w:lvl w:ilvl="3" w:tplc="0409000F" w:tentative="1">
+      <w:start w:val="1"/>
+      <w:numFmt w:val="decimal"/>
+      <w:lvlText w:val="%4."/>
+      <w:lvlJc w:val="left"/>
+      <w:pPr>
+        <w:ind w:left="1680" w:hanging="420"/>
+      </w:pPr>
+    </w:lvl>
+    <w:lvl w:ilvl="4" w:tplc="04090019" w:tentative="1">
+      <w:start w:val="1"/>
+      <w:numFmt w:val="lowerLetter"/>
+      <w:lvlText w:val="%5)"/>
+      <w:lvlJc w:val="left"/>
+      <w:pPr>
+        <w:ind w:left="2100" w:hanging="420"/>
+      </w:pPr>
+    </w:lvl>
+    <w:lvl w:ilvl="5" w:tplc="0409001B" w:tentative="1">
+      <w:start w:val="1"/>
+      <w:numFmt w:val="lowerRoman"/>
+      <w:lvlText w:val="%6."/>
+      <w:lvlJc w:val="right"/>
+      <w:pPr>
+        <w:ind w:left="2520" w:hanging="420"/>
+      </w:pPr>
+    </w:lvl>
+    <w:lvl w:ilvl="6" w:tplc="0409000F" w:tentative="1">
+      <w:start w:val="1"/>
+      <w:numFmt w:val="decimal"/>
+      <w:lvlText w:val="%7."/>
+      <w:lvlJc w:val="left"/>
+      <w:pPr>
+        <w:ind w:left="2940" w:hanging="420"/>
+      </w:pPr>
+    </w:lvl>
+    <w:lvl w:ilvl="7" w:tplc="04090019" w:tentative="1">
+      <w:start w:val="1"/>
+      <w:numFmt w:val="lowerLetter"/>
+      <w:lvlText w:val="%8)"/>
+      <w:lvlJc w:val="left"/>
+      <w:pPr>
+        <w:ind w:left="3360" w:hanging="420"/>
+      </w:pPr>
+    </w:lvl>
+    <w:lvl w:ilvl="8" w:tplc="0409001B" w:tentative="1">
+      <w:start w:val="1"/>
+      <w:numFmt w:val="lowerRoman"/>
+      <w:lvlText w:val="%9."/>
+      <w:lvlJc w:val="right"/>
+      <w:pPr>
+        <w:ind w:left="3780" w:hanging="420"/>
+      </w:pPr>
+    </w:lvl>
+  </w:abstractNum>
+  <w:abstractNum w:abstractNumId="2" w15:restartNumberingAfterBreak="0">
+    <w:nsid w:val="4F5F2333"/>
+    <w:multiLevelType w:val="hybridMultilevel"/>
+    <w:tmpl w:val="17A0A490"/>
+    <w:lvl w:ilvl="0" w:tplc="228CD098">
+      <w:start w:val="1"/>
+      <w:numFmt w:val="decimal"/>
+      <w:lvlText w:val="%1."/>
+      <w:lvlJc w:val="left"/>
+      <w:pPr>
+        <w:ind w:left="360" w:hanging="360"/>
+      </w:pPr>
+      <w:rPr>
+        <w:rFonts w:hint="default"/>
+      </w:rPr>
+    </w:lvl>
+    <w:lvl w:ilvl="1" w:tplc="04090019" w:tentative="1">
+      <w:start w:val="1"/>
+      <w:numFmt w:val="lowerLetter"/>
+      <w:lvlText w:val="%2)"/>
+      <w:lvlJc w:val="left"/>
+      <w:pPr>
+        <w:ind w:left="840" w:hanging="420"/>
+      </w:pPr>
+    </w:lvl>
+    <w:lvl w:ilvl="2" w:tplc="0409001B" w:tentative="1">
+      <w:start w:val="1"/>
+      <w:numFmt w:val="lowerRoman"/>
+      <w:lvlText w:val="%3."/>
+      <w:lvlJc w:val="right"/>
+      <w:pPr>
+        <w:ind w:left="1260" w:hanging="420"/>
+      </w:pPr>
+    </w:lvl>
+    <w:lvl w:ilvl="3" w:tplc="0409000F" w:tentative="1">
+      <w:start w:val="1"/>
+      <w:numFmt w:val="decimal"/>
+      <w:lvlText w:val="%4."/>
+      <w:lvlJc w:val="left"/>
+      <w:pPr>
+        <w:ind w:left="1680" w:hanging="420"/>
+      </w:pPr>
+    </w:lvl>
+    <w:lvl w:ilvl="4" w:tplc="04090019" w:tentative="1">
+      <w:start w:val="1"/>
+      <w:numFmt w:val="lowerLetter"/>
+      <w:lvlText w:val="%5)"/>
+      <w:lvlJc w:val="left"/>
+      <w:pPr>
+        <w:ind w:left="2100" w:hanging="420"/>
+      </w:pPr>
+    </w:lvl>
+    <w:lvl w:ilvl="5" w:tplc="0409001B" w:tentative="1">
+      <w:start w:val="1"/>
+      <w:numFmt w:val="lowerRoman"/>
+      <w:lvlText w:val="%6."/>
+      <w:lvlJc w:val="right"/>
+      <w:pPr>
+        <w:ind w:left="2520" w:hanging="420"/>
+      </w:pPr>
+    </w:lvl>
+    <w:lvl w:ilvl="6" w:tplc="0409000F" w:tentative="1">
+      <w:start w:val="1"/>
+      <w:numFmt w:val="decimal"/>
+      <w:lvlText w:val="%7."/>
+      <w:lvlJc w:val="left"/>
+      <w:pPr>
+        <w:ind w:left="2940" w:hanging="420"/>
+      </w:pPr>
+    </w:lvl>
+    <w:lvl w:ilvl="7" w:tplc="04090019" w:tentative="1">
+      <w:start w:val="1"/>
+      <w:numFmt w:val="lowerLetter"/>
+      <w:lvlText w:val="%8)"/>
+      <w:lvlJc w:val="left"/>
+      <w:pPr>
+        <w:ind w:left="3360" w:hanging="420"/>
+      </w:pPr>
+    </w:lvl>
+    <w:lvl w:ilvl="8" w:tplc="0409001B" w:tentative="1">
+      <w:start w:val="1"/>
+      <w:numFmt w:val="lowerRoman"/>
+      <w:lvlText w:val="%9."/>
+      <w:lvlJc w:val="right"/>
+      <w:pPr>
+        <w:ind w:left="3780" w:hanging="420"/>
+      </w:pPr>
+    </w:lvl>
+  </w:abstractNum>
+  <w:abstractNum w:abstractNumId="3" w15:restartNumberingAfterBreak="0">
+    <w:nsid w:val="51E4672B"/>
+    <w:multiLevelType w:val="hybridMultilevel"/>
+    <w:tmpl w:val="D9DA3676"/>
+    <w:lvl w:ilvl="0" w:tplc="24AC4942">
+      <w:start w:val="1"/>
+      <w:numFmt w:val="decimal"/>
+      <w:lvlText w:val="%1."/>
+      <w:lvlJc w:val="left"/>
+      <w:pPr>
+        <w:ind w:left="360" w:hanging="360"/>
+      </w:pPr>
+      <w:rPr>
+        <w:rFonts w:hint="default"/>
+      </w:rPr>
+    </w:lvl>
+    <w:lvl w:ilvl="1" w:tplc="04090019" w:tentative="1">
+      <w:start w:val="1"/>
+      <w:numFmt w:val="lowerLetter"/>
+      <w:lvlText w:val="%2)"/>
+      <w:lvlJc w:val="left"/>
+      <w:pPr>
+        <w:ind w:left="840" w:hanging="420"/>
+      </w:pPr>
+    </w:lvl>
+    <w:lvl w:ilvl="2" w:tplc="0409001B" w:tentative="1">
+      <w:start w:val="1"/>
+      <w:numFmt w:val="lowerRoman"/>
+      <w:lvlText w:val="%3."/>
+      <w:lvlJc w:val="right"/>
+      <w:pPr>
+        <w:ind w:left="1260" w:hanging="420"/>
+      </w:pPr>
+    </w:lvl>
+    <w:lvl w:ilvl="3" w:tplc="0409000F" w:tentative="1">
+      <w:start w:val="1"/>
+      <w:numFmt w:val="decimal"/>
+      <w:lvlText w:val="%4."/>
+      <w:lvlJc w:val="left"/>
+      <w:pPr>
+        <w:ind w:left="1680" w:hanging="420"/>
+      </w:pPr>
+    </w:lvl>
+    <w:lvl w:ilvl="4" w:tplc="04090019" w:tentative="1">
+      <w:start w:val="1"/>
+      <w:numFmt w:val="lowerLetter"/>
+      <w:lvlText w:val="%5)"/>
+      <w:lvlJc w:val="left"/>
+      <w:pPr>
+        <w:ind w:left="2100" w:hanging="420"/>
+      </w:pPr>
+    </w:lvl>
+    <w:lvl w:ilvl="5" w:tplc="0409001B" w:tentative="1">
+      <w:start w:val="1"/>
+      <w:numFmt w:val="lowerRoman"/>
+      <w:lvlText w:val="%6."/>
+      <w:lvlJc w:val="right"/>
+      <w:pPr>
+        <w:ind w:left="2520" w:hanging="420"/>
+      </w:pPr>
+    </w:lvl>
+    <w:lvl w:ilvl="6" w:tplc="0409000F" w:tentative="1">
+      <w:start w:val="1"/>
+      <w:numFmt w:val="decimal"/>
+      <w:lvlText w:val="%7."/>
+      <w:lvlJc w:val="left"/>
+      <w:pPr>
+        <w:ind w:left="2940" w:hanging="420"/>
+      </w:pPr>
+    </w:lvl>
+    <w:lvl w:ilvl="7" w:tplc="04090019" w:tentative="1">
+      <w:start w:val="1"/>
+      <w:numFmt w:val="lowerLetter"/>
+      <w:lvlText w:val="%8)"/>
+      <w:lvlJc w:val="left"/>
+      <w:pPr>
+        <w:ind w:left="3360" w:hanging="420"/>
+      </w:pPr>
+    </w:lvl>
+    <w:lvl w:ilvl="8" w:tplc="0409001B" w:tentative="1">
+      <w:start w:val="1"/>
+      <w:numFmt w:val="lowerRoman"/>
+      <w:lvlText w:val="%9."/>
+      <w:lvlJc w:val="right"/>
+      <w:pPr>
+        <w:ind w:left="3780" w:hanging="420"/>
+      </w:pPr>
+    </w:lvl>
+  </w:abstractNum>
+  <w:abstractNum w:abstractNumId="4" w15:restartNumberingAfterBreak="0">
+    <w:nsid w:val="557C3F20"/>
+    <w:multiLevelType w:val="hybridMultilevel"/>
+    <w:tmpl w:val="2D4891B4"/>
+    <w:lvl w:ilvl="0" w:tplc="F2E28418">
+      <w:start w:val="1"/>
+      <w:numFmt w:val="decimal"/>
+      <w:lvlText w:val="%1."/>
+      <w:lvlJc w:val="left"/>
+      <w:pPr>
+        <w:ind w:left="360" w:hanging="360"/>
+      </w:pPr>
+      <w:rPr>
+        <w:rFonts w:hint="default"/>
+      </w:rPr>
+    </w:lvl>
+    <w:lvl w:ilvl="1" w:tplc="04090019" w:tentative="1">
+      <w:start w:val="1"/>
+      <w:numFmt w:val="lowerLetter"/>
+      <w:lvlText w:val="%2)"/>
+      <w:lvlJc w:val="left"/>
+      <w:pPr>
+        <w:ind w:left="840" w:hanging="420"/>
+      </w:pPr>
+    </w:lvl>
+    <w:lvl w:ilvl="2" w:tplc="0409001B" w:tentative="1">
+      <w:start w:val="1"/>
+      <w:numFmt w:val="lowerRoman"/>
+      <w:lvlText w:val="%3."/>
+      <w:lvlJc w:val="right"/>
+      <w:pPr>
+        <w:ind w:left="1260" w:hanging="420"/>
+      </w:pPr>
+    </w:lvl>
+    <w:lvl w:ilvl="3" w:tplc="0409000F" w:tentative="1">
+      <w:start w:val="1"/>
+      <w:numFmt w:val="decimal"/>
+      <w:lvlText w:val="%4."/>
+      <w:lvlJc w:val="left"/>
+      <w:pPr>
+        <w:ind w:left="1680" w:hanging="420"/>
+      </w:pPr>
+    </w:lvl>
+    <w:lvl w:ilvl="4" w:tplc="04090019" w:tentative="1">
+      <w:start w:val="1"/>
+      <w:numFmt w:val="lowerLetter"/>
+      <w:lvlText w:val="%5)"/>
+      <w:lvlJc w:val="left"/>
+      <w:pPr>
+        <w:ind w:left="2100" w:hanging="420"/>
+      </w:pPr>
+    </w:lvl>
+    <w:lvl w:ilvl="5" w:tplc="0409001B" w:tentative="1">
+      <w:start w:val="1"/>
+      <w:numFmt w:val="lowerRoman"/>
+      <w:lvlText w:val="%6."/>
+      <w:lvlJc w:val="right"/>
+      <w:pPr>
+        <w:ind w:left="2520" w:hanging="420"/>
+      </w:pPr>
+    </w:lvl>
+    <w:lvl w:ilvl="6" w:tplc="0409000F" w:tentative="1">
+      <w:start w:val="1"/>
+      <w:numFmt w:val="decimal"/>
+      <w:lvlText w:val="%7."/>
+      <w:lvlJc w:val="left"/>
+      <w:pPr>
+        <w:ind w:left="2940" w:hanging="420"/>
+      </w:pPr>
+    </w:lvl>
+    <w:lvl w:ilvl="7" w:tplc="04090019" w:tentative="1">
+      <w:start w:val="1"/>
+      <w:numFmt w:val="lowerLetter"/>
+      <w:lvlText w:val="%8)"/>
+      <w:lvlJc w:val="left"/>
+      <w:pPr>
+        <w:ind w:left="3360" w:hanging="420"/>
+      </w:pPr>
+    </w:lvl>
+    <w:lvl w:ilvl="8" w:tplc="0409001B" w:tentative="1">
+      <w:start w:val="1"/>
+      <w:numFmt w:val="lowerRoman"/>
+      <w:lvlText w:val="%9."/>
+      <w:lvlJc w:val="right"/>
+      <w:pPr>
+        <w:ind w:left="3780" w:hanging="420"/>
+      </w:pPr>
+    </w:lvl>
+  </w:abstractNum>
+  <w:abstractNum w:abstractNumId="5" w15:restartNumberingAfterBreak="0">
+    <w:nsid w:val="618507C0"/>
+    <w:multiLevelType w:val="hybridMultilevel"/>
+    <w:tmpl w:val="786AFAB2"/>
+    <w:lvl w:ilvl="0" w:tplc="89061060">
+      <w:start w:val="1"/>
+      <w:numFmt w:val="decimal"/>
+      <w:lvlText w:val="%1."/>
+      <w:lvlJc w:val="left"/>
+      <w:pPr>
+        <w:ind w:left="360" w:hanging="360"/>
+      </w:pPr>
+      <w:rPr>
+        <w:rFonts w:hint="default"/>
+      </w:rPr>
+    </w:lvl>
+    <w:lvl w:ilvl="1" w:tplc="04090019" w:tentative="1">
+      <w:start w:val="1"/>
+      <w:numFmt w:val="lowerLetter"/>
+      <w:lvlText w:val="%2)"/>
+      <w:lvlJc w:val="left"/>
+      <w:pPr>
+        <w:ind w:left="840" w:hanging="420"/>
+      </w:pPr>
+    </w:lvl>
+    <w:lvl w:ilvl="2" w:tplc="0409001B" w:tentative="1">
+      <w:start w:val="1"/>
+      <w:numFmt w:val="lowerRoman"/>
+      <w:lvlText w:val="%3."/>
+      <w:lvlJc w:val="right"/>
+      <w:pPr>
+        <w:ind w:left="1260" w:hanging="420"/>
+      </w:pPr>
+    </w:lvl>
+    <w:lvl w:ilvl="3" w:tplc="0409000F" w:tentative="1">
+      <w:start w:val="1"/>
+      <w:numFmt w:val="decimal"/>
+      <w:lvlText w:val="%4."/>
+      <w:lvlJc w:val="left"/>
+      <w:pPr>
+        <w:ind w:left="1680" w:hanging="420"/>
+      </w:pPr>
+    </w:lvl>
+    <w:lvl w:ilvl="4" w:tplc="04090019" w:tentative="1">
+      <w:start w:val="1"/>
+      <w:numFmt w:val="lowerLetter"/>
+      <w:lvlText w:val="%5)"/>
+      <w:lvlJc w:val="left"/>
+      <w:pPr>
+        <w:ind w:left="2100" w:hanging="420"/>
+      </w:pPr>
+    </w:lvl>
+    <w:lvl w:ilvl="5" w:tplc="0409001B" w:tentative="1">
+      <w:start w:val="1"/>
+      <w:numFmt w:val="lowerRoman"/>
+      <w:lvlText w:val="%6."/>
+      <w:lvlJc w:val="right"/>
+      <w:pPr>
+        <w:ind w:left="2520" w:hanging="420"/>
+      </w:pPr>
+    </w:lvl>
+    <w:lvl w:ilvl="6" w:tplc="0409000F" w:tentative="1">
+      <w:start w:val="1"/>
+      <w:numFmt w:val="decimal"/>
+      <w:lvlText w:val="%7."/>
+      <w:lvlJc w:val="left"/>
+      <w:pPr>
+        <w:ind w:left="2940" w:hanging="420"/>
+      </w:pPr>
+    </w:lvl>
+    <w:lvl w:ilvl="7" w:tplc="04090019" w:tentative="1">
+      <w:start w:val="1"/>
+      <w:numFmt w:val="lowerLetter"/>
+      <w:lvlText w:val="%8)"/>
+      <w:lvlJc w:val="left"/>
+      <w:pPr>
+        <w:ind w:left="3360" w:hanging="420"/>
+      </w:pPr>
+    </w:lvl>
+    <w:lvl w:ilvl="8" w:tplc="0409001B" w:tentative="1">
+      <w:start w:val="1"/>
+      <w:numFmt w:val="lowerRoman"/>
+      <w:lvlText w:val="%9."/>
+      <w:lvlJc w:val="right"/>
+      <w:pPr>
+        <w:ind w:left="3780" w:hanging="420"/>
+      </w:pPr>
+    </w:lvl>
+  </w:abstractNum>
+  <w:num w:numId="1">
+    <w:abstractNumId w:val="2"/>
+  </w:num>
+  <w:num w:numId="2">
+    <w:abstractNumId w:val="3"/>
+  </w:num>
+  <w:num w:numId="3">
+    <w:abstractNumId w:val="1"/>
+  </w:num>
+  <w:num w:numId="4">
+    <w:abstractNumId w:val="4"/>
+  </w:num>
+  <w:num w:numId="5">
+    <w:abstractNumId w:val="5"/>
+  </w:num>
+  <w:num w:numId="6">
+    <w:abstractNumId w:val="0"/>
+  </w:num>
+</w:numbering>
 </file>
 
 <file path=word/styles.xml><?xml version="1.0" encoding="utf-8"?>
@@ -2459,6 +2998,81 @@
       <w:u w:val="single"/>
     </w:rPr>
   </w:style>
+  <w:style w:type="paragraph" w:styleId="a4">
+    <w:name w:val="header"/>
+    <w:basedOn w:val="a"/>
+    <w:link w:val="Char"/>
+    <w:uiPriority w:val="99"/>
+    <w:unhideWhenUsed/>
+    <w:rsid w:val="00A403FC"/>
+    <w:pPr>
+      <w:pBdr>
+        <w:bottom w:val="single" w:sz="6" w:space="1" w:color="auto"/>
+      </w:pBdr>
+      <w:tabs>
+        <w:tab w:val="center" w:pos="4153"/>
+        <w:tab w:val="right" w:pos="8306"/>
+      </w:tabs>
+      <w:snapToGrid w:val="0"/>
+      <w:jc w:val="center"/>
+    </w:pPr>
+    <w:rPr>
+      <w:sz w:val="18"/>
+      <w:szCs w:val="18"/>
+    </w:rPr>
+  </w:style>
+  <w:style w:type="character" w:customStyle="1" w:styleId="Char">
+    <w:name w:val="页眉 Char"/>
+    <w:basedOn w:val="a0"/>
+    <w:link w:val="a4"/>
+    <w:uiPriority w:val="99"/>
+    <w:rsid w:val="00A403FC"/>
+    <w:rPr>
+      <w:sz w:val="18"/>
+      <w:szCs w:val="18"/>
+    </w:rPr>
+  </w:style>
+  <w:style w:type="paragraph" w:styleId="a5">
+    <w:name w:val="footer"/>
+    <w:basedOn w:val="a"/>
+    <w:link w:val="Char0"/>
+    <w:uiPriority w:val="99"/>
+    <w:unhideWhenUsed/>
+    <w:rsid w:val="00A403FC"/>
+    <w:pPr>
+      <w:tabs>
+        <w:tab w:val="center" w:pos="4153"/>
+        <w:tab w:val="right" w:pos="8306"/>
+      </w:tabs>
+      <w:snapToGrid w:val="0"/>
+      <w:jc w:val="left"/>
+    </w:pPr>
+    <w:rPr>
+      <w:sz w:val="18"/>
+      <w:szCs w:val="18"/>
+    </w:rPr>
+  </w:style>
+  <w:style w:type="character" w:customStyle="1" w:styleId="Char0">
+    <w:name w:val="页脚 Char"/>
+    <w:basedOn w:val="a0"/>
+    <w:link w:val="a5"/>
+    <w:uiPriority w:val="99"/>
+    <w:rsid w:val="00A403FC"/>
+    <w:rPr>
+      <w:sz w:val="18"/>
+      <w:szCs w:val="18"/>
+    </w:rPr>
+  </w:style>
+  <w:style w:type="paragraph" w:styleId="a6">
+    <w:name w:val="List Paragraph"/>
+    <w:basedOn w:val="a"/>
+    <w:uiPriority w:val="34"/>
+    <w:qFormat/>
+    <w:rsid w:val="00A403FC"/>
+    <w:pPr>
+      <w:ind w:firstLineChars="200" w:firstLine="420"/>
+    </w:pPr>
+  </w:style>
 </w:styles>
 </file>
 

</xml_diff>